<commit_message>
modificacion doc escrito con tabla
</commit_message>
<xml_diff>
--- a/Modelado/Documentacion I Proyecto (2) (1).docx
+++ b/Modelado/Documentacion I Proyecto (2) (1).docx
@@ -1612,21 +1612,19 @@
         <w:lastRenderedPageBreak/>
         <w:t>Conclusión</w:t>
       </w:r>
+      <w:bookmarkEnd w:id="4"/>
+    </w:p>
+    <w:p>
+      <w:pPr>
+        <w:rPr>
+          <w:lang w:val="es-US"/>
+        </w:rPr>
+      </w:pPr>
       <w:bookmarkStart w:id="5" w:name="_GoBack"/>
-      <w:bookmarkEnd w:id="4"/>
       <w:bookmarkEnd w:id="5"/>
     </w:p>
     <w:p>
       <w:pPr>
-        <w:rPr>
-          <w:rFonts w:ascii="Arial" w:hAnsi="Arial" w:cs="Arial"/>
-          <w:sz w:val="24"/>
-          <w:szCs w:val="24"/>
-        </w:rPr>
-      </w:pPr>
-    </w:p>
-    <w:p>
-      <w:pPr>
         <w:spacing w:line="480" w:lineRule="auto"/>
         <w:jc w:val="both"/>
         <w:rPr>
@@ -1657,17 +1655,6 @@
           <w:szCs w:val="24"/>
         </w:rPr>
       </w:pPr>
-    </w:p>
-    <w:p>
-      <w:pPr>
-        <w:spacing w:line="480" w:lineRule="auto"/>
-        <w:jc w:val="both"/>
-        <w:rPr>
-          <w:rFonts w:ascii="Arial" w:hAnsi="Arial" w:cs="Arial"/>
-          <w:sz w:val="24"/>
-          <w:szCs w:val="24"/>
-        </w:rPr>
-      </w:pPr>
       <w:r>
         <w:rPr>
           <w:rFonts w:ascii="Arial" w:hAnsi="Arial" w:cs="Arial"/>
@@ -1738,6 +1725,74 @@
           <w:szCs w:val="24"/>
         </w:rPr>
       </w:pPr>
+      <w:r>
+        <w:rPr>
+          <w:noProof/>
+          <w:lang w:val="es-US" w:eastAsia="es-US"/>
+        </w:rPr>
+        <w:drawing>
+          <wp:anchor distT="0" distB="0" distL="114300" distR="114300" simplePos="0" relativeHeight="251660288" behindDoc="0" locked="0" layoutInCell="1" allowOverlap="1">
+            <wp:simplePos x="0" y="0"/>
+            <wp:positionH relativeFrom="margin">
+              <wp:posOffset>-575310</wp:posOffset>
+            </wp:positionH>
+            <wp:positionV relativeFrom="paragraph">
+              <wp:posOffset>136525</wp:posOffset>
+            </wp:positionV>
+            <wp:extent cx="6648450" cy="4729880"/>
+            <wp:effectExtent l="0" t="0" r="0" b="0"/>
+            <wp:wrapNone/>
+            <wp:docPr id="1" name="Imagen 1"/>
+            <wp:cNvGraphicFramePr>
+              <a:graphicFrameLocks xmlns:a="http://schemas.openxmlformats.org/drawingml/2006/main" noChangeAspect="1"/>
+            </wp:cNvGraphicFramePr>
+            <a:graphic xmlns:a="http://schemas.openxmlformats.org/drawingml/2006/main">
+              <a:graphicData uri="http://schemas.openxmlformats.org/drawingml/2006/picture">
+                <pic:pic xmlns:pic="http://schemas.openxmlformats.org/drawingml/2006/picture">
+                  <pic:nvPicPr>
+                    <pic:cNvPr id="1" name=""/>
+                    <pic:cNvPicPr/>
+                  </pic:nvPicPr>
+                  <pic:blipFill rotWithShape="1">
+                    <a:blip r:embed="rId6">
+                      <a:extLst>
+                        <a:ext uri="{28A0092B-C50C-407E-A947-70E740481C1C}">
+                          <a14:useLocalDpi xmlns:a14="http://schemas.microsoft.com/office/drawing/2010/main" val="0"/>
+                        </a:ext>
+                      </a:extLst>
+                    </a:blip>
+                    <a:srcRect l="25967" t="33809" r="27189" b="13363"/>
+                    <a:stretch/>
+                  </pic:blipFill>
+                  <pic:spPr bwMode="auto">
+                    <a:xfrm>
+                      <a:off x="0" y="0"/>
+                      <a:ext cx="6658384" cy="4736948"/>
+                    </a:xfrm>
+                    <a:prstGeom prst="rect">
+                      <a:avLst/>
+                    </a:prstGeom>
+                    <a:ln>
+                      <a:noFill/>
+                    </a:ln>
+                    <a:extLst>
+                      <a:ext uri="{53640926-AAD7-44D8-BBD7-CCE9431645EC}">
+                        <a14:shadowObscured xmlns:a14="http://schemas.microsoft.com/office/drawing/2010/main"/>
+                      </a:ext>
+                    </a:extLst>
+                  </pic:spPr>
+                </pic:pic>
+              </a:graphicData>
+            </a:graphic>
+            <wp14:sizeRelH relativeFrom="page">
+              <wp14:pctWidth>0</wp14:pctWidth>
+            </wp14:sizeRelH>
+            <wp14:sizeRelV relativeFrom="page">
+              <wp14:pctHeight>0</wp14:pctHeight>
+            </wp14:sizeRelV>
+          </wp:anchor>
+        </w:drawing>
+      </w:r>
     </w:p>
     <w:p>
       <w:pPr>
@@ -2622,7 +2677,7 @@
 </file>
 
 <file path=customXml/itemProps1.xml><?xml version="1.0" encoding="utf-8"?>
-<ds:datastoreItem xmlns:ds="http://schemas.openxmlformats.org/officeDocument/2006/customXml" ds:itemID="{6F4FAFE0-3675-4D19-8808-240E22308B7C}">
+<ds:datastoreItem xmlns:ds="http://schemas.openxmlformats.org/officeDocument/2006/customXml" ds:itemID="{2E62BF1E-BE7B-440E-AE32-839DA087FF85}">
   <ds:schemaRefs>
     <ds:schemaRef ds:uri="http://schemas.openxmlformats.org/officeDocument/2006/bibliography"/>
   </ds:schemaRefs>

</xml_diff>

<commit_message>
-- Documentación Actualizada con los Modelos Lógico, Fisico y Conceptual.
</commit_message>
<xml_diff>
--- a/Modelado/Documentacion I Proyecto (2) (1).docx
+++ b/Modelado/Documentacion I Proyecto (2) (1).docx
@@ -481,11 +481,9 @@
               <w:tab w:val="right" w:leader="dot" w:pos="8828"/>
             </w:tabs>
             <w:rPr>
-              <w:rFonts w:ascii="Arial" w:eastAsiaTheme="minorEastAsia" w:hAnsi="Arial" w:cs="Arial"/>
+              <w:rFonts w:eastAsiaTheme="minorEastAsia"/>
               <w:noProof/>
-              <w:sz w:val="24"/>
-              <w:szCs w:val="24"/>
-              <w:lang w:eastAsia="es-US"/>
+              <w:lang w:val="es-ES" w:eastAsia="es-ES"/>
             </w:rPr>
           </w:pPr>
           <w:r>
@@ -512,83 +510,60 @@
             </w:rPr>
             <w:fldChar w:fldCharType="separate"/>
           </w:r>
-          <w:hyperlink w:anchor="_Toc495438295" w:history="1">
+          <w:hyperlink w:anchor="_Toc498894352" w:history="1">
             <w:r>
               <w:rPr>
                 <w:rStyle w:val="Hipervnculo"/>
                 <w:rFonts w:ascii="Arial" w:hAnsi="Arial" w:cs="Arial"/>
                 <w:noProof/>
-                <w:sz w:val="24"/>
-                <w:szCs w:val="24"/>
               </w:rPr>
               <w:t>Introducción</w:t>
             </w:r>
             <w:r>
               <w:rPr>
-                <w:rFonts w:ascii="Arial" w:hAnsi="Arial" w:cs="Arial"/>
                 <w:noProof/>
                 <w:webHidden/>
-                <w:sz w:val="24"/>
-                <w:szCs w:val="24"/>
               </w:rPr>
               <w:tab/>
             </w:r>
             <w:r>
               <w:rPr>
-                <w:rFonts w:ascii="Arial" w:hAnsi="Arial" w:cs="Arial"/>
                 <w:noProof/>
                 <w:webHidden/>
-                <w:sz w:val="24"/>
-                <w:szCs w:val="24"/>
               </w:rPr>
               <w:fldChar w:fldCharType="begin"/>
             </w:r>
             <w:r>
               <w:rPr>
-                <w:rFonts w:ascii="Arial" w:hAnsi="Arial" w:cs="Arial"/>
                 <w:noProof/>
                 <w:webHidden/>
-                <w:sz w:val="24"/>
-                <w:szCs w:val="24"/>
-              </w:rPr>
-              <w:instrText xml:space="preserve"> PAGEREF _Toc495438295 \h </w:instrText>
-            </w:r>
-            <w:r>
-              <w:rPr>
-                <w:rFonts w:ascii="Arial" w:hAnsi="Arial" w:cs="Arial"/>
+              </w:rPr>
+              <w:instrText xml:space="preserve"> PAGEREF _Toc498894352 \h </w:instrText>
+            </w:r>
+            <w:r>
+              <w:rPr>
                 <w:noProof/>
                 <w:webHidden/>
-                <w:sz w:val="24"/>
-                <w:szCs w:val="24"/>
-              </w:rPr>
-            </w:r>
-            <w:r>
-              <w:rPr>
-                <w:rFonts w:ascii="Arial" w:hAnsi="Arial" w:cs="Arial"/>
+              </w:rPr>
+            </w:r>
+            <w:r>
+              <w:rPr>
                 <w:noProof/>
                 <w:webHidden/>
-                <w:sz w:val="24"/>
-                <w:szCs w:val="24"/>
               </w:rPr>
               <w:fldChar w:fldCharType="separate"/>
             </w:r>
             <w:r>
               <w:rPr>
-                <w:rFonts w:ascii="Arial" w:hAnsi="Arial" w:cs="Arial"/>
                 <w:noProof/>
                 <w:webHidden/>
-                <w:sz w:val="24"/>
-                <w:szCs w:val="24"/>
-              </w:rPr>
-              <w:t>3</w:t>
-            </w:r>
-            <w:r>
-              <w:rPr>
-                <w:rFonts w:ascii="Arial" w:hAnsi="Arial" w:cs="Arial"/>
+              </w:rPr>
+              <w:t>4</w:t>
+            </w:r>
+            <w:r>
+              <w:rPr>
                 <w:noProof/>
                 <w:webHidden/>
-                <w:sz w:val="24"/>
-                <w:szCs w:val="24"/>
               </w:rPr>
               <w:fldChar w:fldCharType="end"/>
             </w:r>
@@ -601,90 +576,254 @@
               <w:tab w:val="right" w:leader="dot" w:pos="8828"/>
             </w:tabs>
             <w:rPr>
-              <w:rFonts w:ascii="Arial" w:eastAsiaTheme="minorEastAsia" w:hAnsi="Arial" w:cs="Arial"/>
+              <w:rFonts w:eastAsiaTheme="minorEastAsia"/>
               <w:noProof/>
-              <w:sz w:val="24"/>
-              <w:szCs w:val="24"/>
-              <w:lang w:eastAsia="es-US"/>
+              <w:lang w:val="es-ES" w:eastAsia="es-ES"/>
             </w:rPr>
           </w:pPr>
-          <w:hyperlink w:anchor="_Toc495438296" w:history="1">
+          <w:hyperlink w:anchor="_Toc498894353" w:history="1">
             <w:r>
               <w:rPr>
                 <w:rStyle w:val="Hipervnculo"/>
                 <w:rFonts w:ascii="Arial" w:hAnsi="Arial" w:cs="Arial"/>
                 <w:noProof/>
-                <w:sz w:val="24"/>
-                <w:szCs w:val="24"/>
               </w:rPr>
               <w:t>Enunciado</w:t>
             </w:r>
             <w:r>
               <w:rPr>
+                <w:noProof/>
+                <w:webHidden/>
+              </w:rPr>
+              <w:tab/>
+            </w:r>
+            <w:r>
+              <w:rPr>
+                <w:noProof/>
+                <w:webHidden/>
+              </w:rPr>
+              <w:fldChar w:fldCharType="begin"/>
+            </w:r>
+            <w:r>
+              <w:rPr>
+                <w:noProof/>
+                <w:webHidden/>
+              </w:rPr>
+              <w:instrText xml:space="preserve"> PAGEREF _Toc498894353 \h </w:instrText>
+            </w:r>
+            <w:r>
+              <w:rPr>
+                <w:noProof/>
+                <w:webHidden/>
+              </w:rPr>
+            </w:r>
+            <w:r>
+              <w:rPr>
+                <w:noProof/>
+                <w:webHidden/>
+              </w:rPr>
+              <w:fldChar w:fldCharType="separate"/>
+            </w:r>
+            <w:r>
+              <w:rPr>
+                <w:noProof/>
+                <w:webHidden/>
+              </w:rPr>
+              <w:t>5</w:t>
+            </w:r>
+            <w:r>
+              <w:rPr>
+                <w:noProof/>
+                <w:webHidden/>
+              </w:rPr>
+              <w:fldChar w:fldCharType="end"/>
+            </w:r>
+          </w:hyperlink>
+        </w:p>
+        <w:bookmarkStart w:id="0" w:name="_GoBack"/>
+        <w:bookmarkEnd w:id="0"/>
+        <w:p>
+          <w:pPr>
+            <w:pStyle w:val="TDC1"/>
+            <w:tabs>
+              <w:tab w:val="right" w:leader="dot" w:pos="8828"/>
+            </w:tabs>
+            <w:rPr>
+              <w:rFonts w:eastAsiaTheme="minorEastAsia"/>
+              <w:noProof/>
+              <w:lang w:val="es-ES" w:eastAsia="es-ES"/>
+            </w:rPr>
+          </w:pPr>
+          <w:r>
+            <w:rPr>
+              <w:rStyle w:val="Hipervnculo"/>
+              <w:noProof/>
+            </w:rPr>
+            <w:fldChar w:fldCharType="begin"/>
+          </w:r>
+          <w:r>
+            <w:rPr>
+              <w:rStyle w:val="Hipervnculo"/>
+              <w:noProof/>
+            </w:rPr>
+            <w:instrText xml:space="preserve"> </w:instrText>
+          </w:r>
+          <w:r>
+            <w:rPr>
+              <w:noProof/>
+            </w:rPr>
+            <w:instrText>HYPERLINK \l "_Toc498894356"</w:instrText>
+          </w:r>
+          <w:r>
+            <w:rPr>
+              <w:rStyle w:val="Hipervnculo"/>
+              <w:noProof/>
+            </w:rPr>
+            <w:instrText xml:space="preserve"> </w:instrText>
+          </w:r>
+          <w:r>
+            <w:rPr>
+              <w:rStyle w:val="Hipervnculo"/>
+              <w:noProof/>
+            </w:rPr>
+          </w:r>
+          <w:r>
+            <w:rPr>
+              <w:rStyle w:val="Hipervnculo"/>
+              <w:noProof/>
+            </w:rPr>
+            <w:fldChar w:fldCharType="separate"/>
+          </w:r>
+          <w:r>
+            <w:rPr>
+              <w:rStyle w:val="Hipervnculo"/>
+              <w:rFonts w:ascii="Arial" w:hAnsi="Arial" w:cs="Arial"/>
+              <w:noProof/>
+            </w:rPr>
+            <w:t>Desarrollo</w:t>
+          </w:r>
+          <w:r>
+            <w:rPr>
+              <w:noProof/>
+              <w:webHidden/>
+            </w:rPr>
+            <w:tab/>
+          </w:r>
+          <w:r>
+            <w:rPr>
+              <w:noProof/>
+              <w:webHidden/>
+            </w:rPr>
+            <w:fldChar w:fldCharType="begin"/>
+          </w:r>
+          <w:r>
+            <w:rPr>
+              <w:noProof/>
+              <w:webHidden/>
+            </w:rPr>
+            <w:instrText xml:space="preserve"> PAGEREF _Toc498894356 \h </w:instrText>
+          </w:r>
+          <w:r>
+            <w:rPr>
+              <w:noProof/>
+              <w:webHidden/>
+            </w:rPr>
+          </w:r>
+          <w:r>
+            <w:rPr>
+              <w:noProof/>
+              <w:webHidden/>
+            </w:rPr>
+            <w:fldChar w:fldCharType="separate"/>
+          </w:r>
+          <w:r>
+            <w:rPr>
+              <w:noProof/>
+              <w:webHidden/>
+            </w:rPr>
+            <w:t>13</w:t>
+          </w:r>
+          <w:r>
+            <w:rPr>
+              <w:noProof/>
+              <w:webHidden/>
+            </w:rPr>
+            <w:fldChar w:fldCharType="end"/>
+          </w:r>
+          <w:r>
+            <w:rPr>
+              <w:rStyle w:val="Hipervnculo"/>
+              <w:noProof/>
+            </w:rPr>
+            <w:fldChar w:fldCharType="end"/>
+          </w:r>
+        </w:p>
+        <w:p>
+          <w:pPr>
+            <w:pStyle w:val="TDC1"/>
+            <w:tabs>
+              <w:tab w:val="right" w:leader="dot" w:pos="8828"/>
+            </w:tabs>
+            <w:rPr>
+              <w:rFonts w:eastAsiaTheme="minorEastAsia"/>
+              <w:noProof/>
+              <w:lang w:val="es-ES" w:eastAsia="es-ES"/>
+            </w:rPr>
+          </w:pPr>
+          <w:hyperlink w:anchor="_Toc498894357" w:history="1">
+            <w:r>
+              <w:rPr>
+                <w:rStyle w:val="Hipervnculo"/>
                 <w:rFonts w:ascii="Arial" w:hAnsi="Arial" w:cs="Arial"/>
                 <w:noProof/>
-                <w:webHidden/>
-                <w:sz w:val="24"/>
-                <w:szCs w:val="24"/>
-              </w:rPr>
-              <w:tab/>
-            </w:r>
-            <w:r>
-              <w:rPr>
-                <w:rFonts w:ascii="Arial" w:hAnsi="Arial" w:cs="Arial"/>
+              </w:rPr>
+              <w:t>Diseño Conceptual.</w:t>
+            </w:r>
+            <w:r>
+              <w:rPr>
                 <w:noProof/>
                 <w:webHidden/>
-                <w:sz w:val="24"/>
-                <w:szCs w:val="24"/>
-              </w:rPr>
-              <w:fldChar w:fldCharType="begin"/>
-            </w:r>
-            <w:r>
-              <w:rPr>
-                <w:rFonts w:ascii="Arial" w:hAnsi="Arial" w:cs="Arial"/>
+              </w:rPr>
+              <w:tab/>
+            </w:r>
+            <w:r>
+              <w:rPr>
                 <w:noProof/>
                 <w:webHidden/>
-                <w:sz w:val="24"/>
-                <w:szCs w:val="24"/>
-              </w:rPr>
-              <w:instrText xml:space="preserve"> PAGEREF _Toc495438296 \h </w:instrText>
-            </w:r>
-            <w:r>
-              <w:rPr>
-                <w:rFonts w:ascii="Arial" w:hAnsi="Arial" w:cs="Arial"/>
+              </w:rPr>
+              <w:fldChar w:fldCharType="begin"/>
+            </w:r>
+            <w:r>
+              <w:rPr>
                 <w:noProof/>
                 <w:webHidden/>
-                <w:sz w:val="24"/>
-                <w:szCs w:val="24"/>
-              </w:rPr>
-            </w:r>
-            <w:r>
-              <w:rPr>
-                <w:rFonts w:ascii="Arial" w:hAnsi="Arial" w:cs="Arial"/>
+              </w:rPr>
+              <w:instrText xml:space="preserve"> PAGEREF _Toc498894357 \h </w:instrText>
+            </w:r>
+            <w:r>
+              <w:rPr>
                 <w:noProof/>
                 <w:webHidden/>
-                <w:sz w:val="24"/>
-                <w:szCs w:val="24"/>
-              </w:rPr>
-              <w:fldChar w:fldCharType="separate"/>
-            </w:r>
-            <w:r>
-              <w:rPr>
-                <w:rFonts w:ascii="Arial" w:hAnsi="Arial" w:cs="Arial"/>
+              </w:rPr>
+            </w:r>
+            <w:r>
+              <w:rPr>
                 <w:noProof/>
                 <w:webHidden/>
-                <w:sz w:val="24"/>
-                <w:szCs w:val="24"/>
-              </w:rPr>
-              <w:t>4</w:t>
-            </w:r>
-            <w:r>
-              <w:rPr>
-                <w:rFonts w:ascii="Arial" w:hAnsi="Arial" w:cs="Arial"/>
+              </w:rPr>
+              <w:fldChar w:fldCharType="separate"/>
+            </w:r>
+            <w:r>
+              <w:rPr>
                 <w:noProof/>
                 <w:webHidden/>
-                <w:sz w:val="24"/>
-                <w:szCs w:val="24"/>
+              </w:rPr>
+              <w:t>15</w:t>
+            </w:r>
+            <w:r>
+              <w:rPr>
+                <w:noProof/>
+                <w:webHidden/>
               </w:rPr>
               <w:fldChar w:fldCharType="end"/>
             </w:r>
@@ -697,90 +836,65 @@
               <w:tab w:val="right" w:leader="dot" w:pos="8828"/>
             </w:tabs>
             <w:rPr>
-              <w:rFonts w:ascii="Arial" w:eastAsiaTheme="minorEastAsia" w:hAnsi="Arial" w:cs="Arial"/>
+              <w:rFonts w:eastAsiaTheme="minorEastAsia"/>
               <w:noProof/>
-              <w:sz w:val="24"/>
-              <w:szCs w:val="24"/>
-              <w:lang w:eastAsia="es-US"/>
+              <w:lang w:val="es-ES" w:eastAsia="es-ES"/>
             </w:rPr>
           </w:pPr>
-          <w:hyperlink w:anchor="_Toc495438297" w:history="1">
+          <w:hyperlink w:anchor="_Toc498894358" w:history="1">
             <w:r>
               <w:rPr>
                 <w:rStyle w:val="Hipervnculo"/>
                 <w:rFonts w:ascii="Arial" w:hAnsi="Arial" w:cs="Arial"/>
                 <w:noProof/>
-                <w:sz w:val="24"/>
-                <w:szCs w:val="24"/>
-              </w:rPr>
-              <w:t>Desarrollo</w:t>
-            </w:r>
-            <w:r>
-              <w:rPr>
-                <w:rFonts w:ascii="Arial" w:hAnsi="Arial" w:cs="Arial"/>
+              </w:rPr>
+              <w:t>Diseño Lógico.</w:t>
+            </w:r>
+            <w:r>
+              <w:rPr>
                 <w:noProof/>
                 <w:webHidden/>
-                <w:sz w:val="24"/>
-                <w:szCs w:val="24"/>
               </w:rPr>
               <w:tab/>
             </w:r>
             <w:r>
               <w:rPr>
-                <w:rFonts w:ascii="Arial" w:hAnsi="Arial" w:cs="Arial"/>
                 <w:noProof/>
                 <w:webHidden/>
-                <w:sz w:val="24"/>
-                <w:szCs w:val="24"/>
               </w:rPr>
               <w:fldChar w:fldCharType="begin"/>
             </w:r>
             <w:r>
               <w:rPr>
-                <w:rFonts w:ascii="Arial" w:hAnsi="Arial" w:cs="Arial"/>
                 <w:noProof/>
                 <w:webHidden/>
-                <w:sz w:val="24"/>
-                <w:szCs w:val="24"/>
-              </w:rPr>
-              <w:instrText xml:space="preserve"> PAGEREF _Toc495438297 \h </w:instrText>
-            </w:r>
-            <w:r>
-              <w:rPr>
-                <w:rFonts w:ascii="Arial" w:hAnsi="Arial" w:cs="Arial"/>
+              </w:rPr>
+              <w:instrText xml:space="preserve"> PAGEREF _Toc498894358 \h </w:instrText>
+            </w:r>
+            <w:r>
+              <w:rPr>
                 <w:noProof/>
                 <w:webHidden/>
-                <w:sz w:val="24"/>
-                <w:szCs w:val="24"/>
-              </w:rPr>
-            </w:r>
-            <w:r>
-              <w:rPr>
-                <w:rFonts w:ascii="Arial" w:hAnsi="Arial" w:cs="Arial"/>
+              </w:rPr>
+            </w:r>
+            <w:r>
+              <w:rPr>
                 <w:noProof/>
                 <w:webHidden/>
-                <w:sz w:val="24"/>
-                <w:szCs w:val="24"/>
               </w:rPr>
               <w:fldChar w:fldCharType="separate"/>
             </w:r>
             <w:r>
               <w:rPr>
-                <w:rFonts w:ascii="Arial" w:hAnsi="Arial" w:cs="Arial"/>
                 <w:noProof/>
                 <w:webHidden/>
-                <w:sz w:val="24"/>
-                <w:szCs w:val="24"/>
-              </w:rPr>
-              <w:t>11</w:t>
-            </w:r>
-            <w:r>
-              <w:rPr>
-                <w:rFonts w:ascii="Arial" w:hAnsi="Arial" w:cs="Arial"/>
+              </w:rPr>
+              <w:t>16</w:t>
+            </w:r>
+            <w:r>
+              <w:rPr>
                 <w:noProof/>
                 <w:webHidden/>
-                <w:sz w:val="24"/>
-                <w:szCs w:val="24"/>
               </w:rPr>
               <w:fldChar w:fldCharType="end"/>
             </w:r>
@@ -793,90 +907,349 @@
               <w:tab w:val="right" w:leader="dot" w:pos="8828"/>
             </w:tabs>
             <w:rPr>
-              <w:rFonts w:ascii="Arial" w:eastAsiaTheme="minorEastAsia" w:hAnsi="Arial" w:cs="Arial"/>
+              <w:rFonts w:eastAsiaTheme="minorEastAsia"/>
               <w:noProof/>
-              <w:sz w:val="24"/>
-              <w:szCs w:val="24"/>
-              <w:lang w:eastAsia="es-US"/>
+              <w:lang w:val="es-ES" w:eastAsia="es-ES"/>
             </w:rPr>
           </w:pPr>
-          <w:hyperlink w:anchor="_Toc495438298" w:history="1">
+          <w:hyperlink w:anchor="_Toc498894359" w:history="1">
             <w:r>
               <w:rPr>
                 <w:rStyle w:val="Hipervnculo"/>
                 <w:rFonts w:ascii="Arial" w:hAnsi="Arial" w:cs="Arial"/>
                 <w:noProof/>
-                <w:sz w:val="24"/>
-                <w:szCs w:val="24"/>
-              </w:rPr>
-              <w:t>Conclusión</w:t>
-            </w:r>
-            <w:r>
-              <w:rPr>
+              </w:rPr>
+              <w:t>Diseño Físico.</w:t>
+            </w:r>
+            <w:r>
+              <w:rPr>
+                <w:noProof/>
+                <w:webHidden/>
+              </w:rPr>
+              <w:tab/>
+            </w:r>
+            <w:r>
+              <w:rPr>
+                <w:noProof/>
+                <w:webHidden/>
+              </w:rPr>
+              <w:fldChar w:fldCharType="begin"/>
+            </w:r>
+            <w:r>
+              <w:rPr>
+                <w:noProof/>
+                <w:webHidden/>
+              </w:rPr>
+              <w:instrText xml:space="preserve"> PAGEREF _Toc498894359 \h </w:instrText>
+            </w:r>
+            <w:r>
+              <w:rPr>
+                <w:noProof/>
+                <w:webHidden/>
+              </w:rPr>
+            </w:r>
+            <w:r>
+              <w:rPr>
+                <w:noProof/>
+                <w:webHidden/>
+              </w:rPr>
+              <w:fldChar w:fldCharType="separate"/>
+            </w:r>
+            <w:r>
+              <w:rPr>
+                <w:noProof/>
+                <w:webHidden/>
+              </w:rPr>
+              <w:t>17</w:t>
+            </w:r>
+            <w:r>
+              <w:rPr>
+                <w:noProof/>
+                <w:webHidden/>
+              </w:rPr>
+              <w:fldChar w:fldCharType="end"/>
+            </w:r>
+          </w:hyperlink>
+        </w:p>
+        <w:p>
+          <w:pPr>
+            <w:pStyle w:val="TDC1"/>
+            <w:tabs>
+              <w:tab w:val="right" w:leader="dot" w:pos="8828"/>
+            </w:tabs>
+            <w:rPr>
+              <w:rFonts w:eastAsiaTheme="minorEastAsia"/>
+              <w:noProof/>
+              <w:lang w:val="es-ES" w:eastAsia="es-ES"/>
+            </w:rPr>
+          </w:pPr>
+          <w:hyperlink w:anchor="_Toc498894360" w:history="1">
+            <w:r>
+              <w:rPr>
+                <w:rStyle w:val="Hipervnculo"/>
                 <w:rFonts w:ascii="Arial" w:hAnsi="Arial" w:cs="Arial"/>
                 <w:noProof/>
+              </w:rPr>
+              <w:t>Programas Almacenados.</w:t>
+            </w:r>
+            <w:r>
+              <w:rPr>
+                <w:noProof/>
                 <w:webHidden/>
-                <w:sz w:val="24"/>
-                <w:szCs w:val="24"/>
               </w:rPr>
               <w:tab/>
             </w:r>
             <w:r>
               <w:rPr>
+                <w:noProof/>
+                <w:webHidden/>
+              </w:rPr>
+              <w:fldChar w:fldCharType="begin"/>
+            </w:r>
+            <w:r>
+              <w:rPr>
+                <w:noProof/>
+                <w:webHidden/>
+              </w:rPr>
+              <w:instrText xml:space="preserve"> PAGEREF _Toc498894360 \h </w:instrText>
+            </w:r>
+            <w:r>
+              <w:rPr>
+                <w:noProof/>
+                <w:webHidden/>
+              </w:rPr>
+            </w:r>
+            <w:r>
+              <w:rPr>
+                <w:noProof/>
+                <w:webHidden/>
+              </w:rPr>
+              <w:fldChar w:fldCharType="separate"/>
+            </w:r>
+            <w:r>
+              <w:rPr>
+                <w:noProof/>
+                <w:webHidden/>
+              </w:rPr>
+              <w:t>18</w:t>
+            </w:r>
+            <w:r>
+              <w:rPr>
+                <w:noProof/>
+                <w:webHidden/>
+              </w:rPr>
+              <w:fldChar w:fldCharType="end"/>
+            </w:r>
+          </w:hyperlink>
+        </w:p>
+        <w:p>
+          <w:pPr>
+            <w:pStyle w:val="TDC1"/>
+            <w:tabs>
+              <w:tab w:val="right" w:leader="dot" w:pos="8828"/>
+            </w:tabs>
+            <w:rPr>
+              <w:rFonts w:eastAsiaTheme="minorEastAsia"/>
+              <w:noProof/>
+              <w:lang w:val="es-ES" w:eastAsia="es-ES"/>
+            </w:rPr>
+          </w:pPr>
+          <w:hyperlink w:anchor="_Toc498894361" w:history="1">
+            <w:r>
+              <w:rPr>
+                <w:rStyle w:val="Hipervnculo"/>
                 <w:rFonts w:ascii="Arial" w:hAnsi="Arial" w:cs="Arial"/>
                 <w:noProof/>
+              </w:rPr>
+              <w:t>Transacciones.</w:t>
+            </w:r>
+            <w:r>
+              <w:rPr>
+                <w:noProof/>
                 <w:webHidden/>
-                <w:sz w:val="24"/>
-                <w:szCs w:val="24"/>
+              </w:rPr>
+              <w:tab/>
+            </w:r>
+            <w:r>
+              <w:rPr>
+                <w:noProof/>
+                <w:webHidden/>
               </w:rPr>
               <w:fldChar w:fldCharType="begin"/>
             </w:r>
             <w:r>
               <w:rPr>
+                <w:noProof/>
+                <w:webHidden/>
+              </w:rPr>
+              <w:instrText xml:space="preserve"> PAGEREF _Toc498894361 \h </w:instrText>
+            </w:r>
+            <w:r>
+              <w:rPr>
+                <w:noProof/>
+                <w:webHidden/>
+              </w:rPr>
+            </w:r>
+            <w:r>
+              <w:rPr>
+                <w:noProof/>
+                <w:webHidden/>
+              </w:rPr>
+              <w:fldChar w:fldCharType="separate"/>
+            </w:r>
+            <w:r>
+              <w:rPr>
+                <w:noProof/>
+                <w:webHidden/>
+              </w:rPr>
+              <w:t>18</w:t>
+            </w:r>
+            <w:r>
+              <w:rPr>
+                <w:noProof/>
+                <w:webHidden/>
+              </w:rPr>
+              <w:fldChar w:fldCharType="end"/>
+            </w:r>
+          </w:hyperlink>
+        </w:p>
+        <w:p>
+          <w:pPr>
+            <w:pStyle w:val="TDC1"/>
+            <w:tabs>
+              <w:tab w:val="right" w:leader="dot" w:pos="8828"/>
+            </w:tabs>
+            <w:rPr>
+              <w:rFonts w:eastAsiaTheme="minorEastAsia"/>
+              <w:noProof/>
+              <w:lang w:val="es-ES" w:eastAsia="es-ES"/>
+            </w:rPr>
+          </w:pPr>
+          <w:hyperlink w:anchor="_Toc498894362" w:history="1">
+            <w:r>
+              <w:rPr>
+                <w:rStyle w:val="Hipervnculo"/>
                 <w:rFonts w:ascii="Arial" w:hAnsi="Arial" w:cs="Arial"/>
                 <w:noProof/>
+              </w:rPr>
+              <w:t>Conclusión</w:t>
+            </w:r>
+            <w:r>
+              <w:rPr>
+                <w:noProof/>
                 <w:webHidden/>
-                <w:sz w:val="24"/>
-                <w:szCs w:val="24"/>
-              </w:rPr>
-              <w:instrText xml:space="preserve"> PAGEREF _Toc495438298 \h </w:instrText>
-            </w:r>
-            <w:r>
-              <w:rPr>
+              </w:rPr>
+              <w:tab/>
+            </w:r>
+            <w:r>
+              <w:rPr>
+                <w:noProof/>
+                <w:webHidden/>
+              </w:rPr>
+              <w:fldChar w:fldCharType="begin"/>
+            </w:r>
+            <w:r>
+              <w:rPr>
+                <w:noProof/>
+                <w:webHidden/>
+              </w:rPr>
+              <w:instrText xml:space="preserve"> PAGEREF _Toc498894362 \h </w:instrText>
+            </w:r>
+            <w:r>
+              <w:rPr>
+                <w:noProof/>
+                <w:webHidden/>
+              </w:rPr>
+            </w:r>
+            <w:r>
+              <w:rPr>
+                <w:noProof/>
+                <w:webHidden/>
+              </w:rPr>
+              <w:fldChar w:fldCharType="separate"/>
+            </w:r>
+            <w:r>
+              <w:rPr>
+                <w:noProof/>
+                <w:webHidden/>
+              </w:rPr>
+              <w:t>18</w:t>
+            </w:r>
+            <w:r>
+              <w:rPr>
+                <w:noProof/>
+                <w:webHidden/>
+              </w:rPr>
+              <w:fldChar w:fldCharType="end"/>
+            </w:r>
+          </w:hyperlink>
+        </w:p>
+        <w:p>
+          <w:pPr>
+            <w:pStyle w:val="TDC1"/>
+            <w:tabs>
+              <w:tab w:val="right" w:leader="dot" w:pos="8828"/>
+            </w:tabs>
+            <w:rPr>
+              <w:rFonts w:eastAsiaTheme="minorEastAsia"/>
+              <w:noProof/>
+              <w:lang w:val="es-ES" w:eastAsia="es-ES"/>
+            </w:rPr>
+          </w:pPr>
+          <w:hyperlink w:anchor="_Toc498894363" w:history="1">
+            <w:r>
+              <w:rPr>
+                <w:rStyle w:val="Hipervnculo"/>
                 <w:rFonts w:ascii="Arial" w:hAnsi="Arial" w:cs="Arial"/>
                 <w:noProof/>
-                <w:webHidden/>
-                <w:sz w:val="24"/>
-                <w:szCs w:val="24"/>
-              </w:rPr>
-            </w:r>
-            <w:r>
-              <w:rPr>
-                <w:rFonts w:ascii="Arial" w:hAnsi="Arial" w:cs="Arial"/>
+              </w:rPr>
+              <w:t>RUBRICAS DE EVALUACIÓN.</w:t>
+            </w:r>
+            <w:r>
+              <w:rPr>
                 <w:noProof/>
                 <w:webHidden/>
-                <w:sz w:val="24"/>
-                <w:szCs w:val="24"/>
-              </w:rPr>
-              <w:fldChar w:fldCharType="separate"/>
-            </w:r>
-            <w:r>
-              <w:rPr>
-                <w:rFonts w:ascii="Arial" w:hAnsi="Arial" w:cs="Arial"/>
+              </w:rPr>
+              <w:tab/>
+            </w:r>
+            <w:r>
+              <w:rPr>
                 <w:noProof/>
                 <w:webHidden/>
-                <w:sz w:val="24"/>
-                <w:szCs w:val="24"/>
-              </w:rPr>
-              <w:t>12</w:t>
-            </w:r>
-            <w:r>
-              <w:rPr>
-                <w:rFonts w:ascii="Arial" w:hAnsi="Arial" w:cs="Arial"/>
+              </w:rPr>
+              <w:fldChar w:fldCharType="begin"/>
+            </w:r>
+            <w:r>
+              <w:rPr>
                 <w:noProof/>
                 <w:webHidden/>
-                <w:sz w:val="24"/>
-                <w:szCs w:val="24"/>
+              </w:rPr>
+              <w:instrText xml:space="preserve"> PAGEREF _Toc498894363 \h </w:instrText>
+            </w:r>
+            <w:r>
+              <w:rPr>
+                <w:noProof/>
+                <w:webHidden/>
+              </w:rPr>
+            </w:r>
+            <w:r>
+              <w:rPr>
+                <w:noProof/>
+                <w:webHidden/>
+              </w:rPr>
+              <w:fldChar w:fldCharType="separate"/>
+            </w:r>
+            <w:r>
+              <w:rPr>
+                <w:noProof/>
+                <w:webHidden/>
+              </w:rPr>
+              <w:t>19</w:t>
+            </w:r>
+            <w:r>
+              <w:rPr>
+                <w:noProof/>
+                <w:webHidden/>
               </w:rPr>
               <w:fldChar w:fldCharType="end"/>
             </w:r>
@@ -935,8 +1308,8 @@
           <w:szCs w:val="24"/>
         </w:rPr>
       </w:pPr>
-      <w:bookmarkStart w:id="0" w:name="_Toc479255011"/>
-      <w:bookmarkStart w:id="1" w:name="_Toc495438295"/>
+      <w:bookmarkStart w:id="1" w:name="_Toc479255011"/>
+      <w:bookmarkStart w:id="2" w:name="_Toc498894352"/>
       <w:r>
         <w:rPr>
           <w:rFonts w:ascii="Arial" w:hAnsi="Arial" w:cs="Arial"/>
@@ -946,8 +1319,8 @@
         <w:lastRenderedPageBreak/>
         <w:t>Introducción</w:t>
       </w:r>
-      <w:bookmarkEnd w:id="0"/>
       <w:bookmarkEnd w:id="1"/>
+      <w:bookmarkEnd w:id="2"/>
     </w:p>
     <w:p>
       <w:pPr>
@@ -991,7 +1364,23 @@
           <w:sz w:val="24"/>
           <w:szCs w:val="24"/>
         </w:rPr>
-        <w:t>or forma posible el proyecto del campeonato mundial de futbol</w:t>
+        <w:t xml:space="preserve">or forma posible </w:t>
+      </w:r>
+      <w:r>
+        <w:rPr>
+          <w:rFonts w:ascii="Arial" w:hAnsi="Arial" w:cs="Arial"/>
+          <w:sz w:val="24"/>
+          <w:szCs w:val="24"/>
+        </w:rPr>
+        <w:t>como se realizó e</w:t>
+      </w:r>
+      <w:r>
+        <w:rPr>
+          <w:rFonts w:ascii="Arial" w:hAnsi="Arial" w:cs="Arial"/>
+          <w:sz w:val="24"/>
+          <w:szCs w:val="24"/>
+        </w:rPr>
+        <w:t>l proyecto del campeonato mundial de futbol</w:t>
       </w:r>
       <w:r>
         <w:rPr>
@@ -1067,47 +1456,31 @@
           <w:sz w:val="24"/>
           <w:szCs w:val="24"/>
         </w:rPr>
-        <w:t xml:space="preserve"> de base de datos y de SQL, </w:t>
-      </w:r>
-      <w:r>
-        <w:rPr>
-          <w:rFonts w:ascii="Arial" w:hAnsi="Arial" w:cs="Arial"/>
-          <w:sz w:val="24"/>
-          <w:szCs w:val="24"/>
-        </w:rPr>
-        <w:t>además</w:t>
-      </w:r>
-      <w:r>
-        <w:rPr>
-          <w:rFonts w:ascii="Arial" w:hAnsi="Arial" w:cs="Arial"/>
-          <w:sz w:val="24"/>
-          <w:szCs w:val="24"/>
-        </w:rPr>
-        <w:t xml:space="preserve"> de que se </w:t>
-      </w:r>
-      <w:r>
-        <w:rPr>
-          <w:rFonts w:ascii="Arial" w:hAnsi="Arial" w:cs="Arial"/>
-          <w:sz w:val="24"/>
-          <w:szCs w:val="24"/>
-        </w:rPr>
-        <w:t>necesitó</w:t>
-      </w:r>
-      <w:r>
-        <w:rPr>
-          <w:rFonts w:ascii="Arial" w:hAnsi="Arial" w:cs="Arial"/>
-          <w:sz w:val="24"/>
-          <w:szCs w:val="24"/>
-        </w:rPr>
-        <w:t xml:space="preserve"> adquirir conocimientos de DBMS de Oracle</w:t>
-      </w:r>
-      <w:r>
-        <w:rPr>
-          <w:rFonts w:ascii="Arial" w:hAnsi="Arial" w:cs="Arial"/>
-          <w:sz w:val="24"/>
-          <w:szCs w:val="24"/>
-        </w:rPr>
-        <w:t>.</w:t>
+        <w:t xml:space="preserve"> de base de datos y </w:t>
+      </w:r>
+      <w:r>
+        <w:rPr>
+          <w:rFonts w:ascii="Arial" w:hAnsi="Arial" w:cs="Arial"/>
+          <w:sz w:val="24"/>
+          <w:szCs w:val="24"/>
+        </w:rPr>
+        <w:t xml:space="preserve">el lenguaje </w:t>
+      </w:r>
+      <w:r>
+        <w:rPr>
+          <w:rFonts w:ascii="Arial" w:hAnsi="Arial" w:cs="Arial"/>
+          <w:sz w:val="24"/>
+          <w:szCs w:val="24"/>
+        </w:rPr>
+        <w:t>SQL</w:t>
+      </w:r>
+      <w:r>
+        <w:rPr>
+          <w:rFonts w:ascii="Arial" w:hAnsi="Arial" w:cs="Arial"/>
+          <w:sz w:val="24"/>
+          <w:szCs w:val="24"/>
+        </w:rPr>
+        <w:t>. Se pusieron en práctica la elaboración de Procedimientos Almacenados, Funciones y otras características de este lenguaje.</w:t>
       </w:r>
     </w:p>
     <w:p>
@@ -1127,15 +1500,63 @@
           <w:sz w:val="24"/>
           <w:szCs w:val="24"/>
         </w:rPr>
-        <w:t xml:space="preserve">Se pretende abarcar </w:t>
-      </w:r>
-      <w:r>
-        <w:rPr>
-          <w:rFonts w:ascii="Arial" w:hAnsi="Arial" w:cs="Arial"/>
-          <w:sz w:val="24"/>
-          <w:szCs w:val="24"/>
-        </w:rPr>
-        <w:t xml:space="preserve">los temas de procedimientos almacenados, </w:t>
+        <w:t>A</w:t>
+      </w:r>
+      <w:r>
+        <w:rPr>
+          <w:rFonts w:ascii="Arial" w:hAnsi="Arial" w:cs="Arial"/>
+          <w:sz w:val="24"/>
+          <w:szCs w:val="24"/>
+        </w:rPr>
+        <w:t>demás,</w:t>
+      </w:r>
+      <w:r>
+        <w:rPr>
+          <w:rFonts w:ascii="Arial" w:hAnsi="Arial" w:cs="Arial"/>
+          <w:sz w:val="24"/>
+          <w:szCs w:val="24"/>
+        </w:rPr>
+        <w:t xml:space="preserve"> se </w:t>
+      </w:r>
+      <w:r>
+        <w:rPr>
+          <w:rFonts w:ascii="Arial" w:hAnsi="Arial" w:cs="Arial"/>
+          <w:sz w:val="24"/>
+          <w:szCs w:val="24"/>
+        </w:rPr>
+        <w:t>necesitó</w:t>
+      </w:r>
+      <w:r>
+        <w:rPr>
+          <w:rFonts w:ascii="Arial" w:hAnsi="Arial" w:cs="Arial"/>
+          <w:sz w:val="24"/>
+          <w:szCs w:val="24"/>
+        </w:rPr>
+        <w:t xml:space="preserve"> adquirir conocimientos de</w:t>
+      </w:r>
+      <w:r>
+        <w:rPr>
+          <w:rFonts w:ascii="Arial" w:hAnsi="Arial" w:cs="Arial"/>
+          <w:sz w:val="24"/>
+          <w:szCs w:val="24"/>
+        </w:rPr>
+        <w:t>l</w:t>
+      </w:r>
+      <w:r>
+        <w:rPr>
+          <w:rFonts w:ascii="Arial" w:hAnsi="Arial" w:cs="Arial"/>
+          <w:sz w:val="24"/>
+          <w:szCs w:val="24"/>
+        </w:rPr>
+        <w:t xml:space="preserve"> DBMS Oracle</w:t>
+      </w:r>
+      <w:r>
+        <w:rPr>
+          <w:rFonts w:ascii="Arial" w:hAnsi="Arial" w:cs="Arial"/>
+          <w:sz w:val="24"/>
+          <w:szCs w:val="24"/>
+        </w:rPr>
+        <w:t xml:space="preserve"> XE y su administrador el SQL </w:t>
       </w:r>
       <w:proofErr w:type="spellStart"/>
       <w:r>
@@ -1144,7 +1565,7 @@
           <w:sz w:val="24"/>
           <w:szCs w:val="24"/>
         </w:rPr>
-        <w:t>triggers</w:t>
+        <w:t>Developer</w:t>
       </w:r>
       <w:proofErr w:type="spellEnd"/>
       <w:r>
@@ -1153,23 +1574,43 @@
           <w:sz w:val="24"/>
           <w:szCs w:val="24"/>
         </w:rPr>
-        <w:t>(disparadores), vistas, funciones y el uso de transacciones</w:t>
-      </w:r>
-      <w:r>
-        <w:rPr>
-          <w:rFonts w:ascii="Arial" w:hAnsi="Arial" w:cs="Arial"/>
-          <w:sz w:val="24"/>
-          <w:szCs w:val="24"/>
-        </w:rPr>
-        <w:t xml:space="preserve"> </w:t>
-      </w:r>
-      <w:r>
-        <w:rPr>
-          <w:rFonts w:ascii="Arial" w:hAnsi="Arial" w:cs="Arial"/>
-          <w:sz w:val="24"/>
-          <w:szCs w:val="24"/>
-        </w:rPr>
-        <w:t>(</w:t>
+        <w:t xml:space="preserve"> que permite una mejor administración y ejecución</w:t>
+      </w:r>
+      <w:r>
+        <w:rPr>
+          <w:rFonts w:ascii="Arial" w:hAnsi="Arial" w:cs="Arial"/>
+          <w:sz w:val="24"/>
+          <w:szCs w:val="24"/>
+        </w:rPr>
+        <w:t xml:space="preserve"> de la Base de Datos</w:t>
+      </w:r>
+      <w:r>
+        <w:rPr>
+          <w:rFonts w:ascii="Arial" w:hAnsi="Arial" w:cs="Arial"/>
+          <w:sz w:val="24"/>
+          <w:szCs w:val="24"/>
+        </w:rPr>
+        <w:t>.</w:t>
+      </w:r>
+    </w:p>
+    <w:p>
+      <w:pPr>
+        <w:spacing w:line="480" w:lineRule="auto"/>
+        <w:ind w:firstLine="706"/>
+        <w:jc w:val="both"/>
+        <w:rPr>
+          <w:rFonts w:ascii="Arial" w:hAnsi="Arial" w:cs="Arial"/>
+          <w:sz w:val="24"/>
+          <w:szCs w:val="24"/>
+        </w:rPr>
+      </w:pPr>
+      <w:r>
+        <w:rPr>
+          <w:rFonts w:ascii="Arial" w:hAnsi="Arial" w:cs="Arial"/>
+          <w:sz w:val="24"/>
+          <w:szCs w:val="24"/>
+        </w:rPr>
+        <w:t xml:space="preserve">Se inició el proceso de elaboración de la solución de software haciendo el levantamiento de los requerimientos establecidos por el profesor y elaborando un modelo conceptual inicial aprobado por el asistente del curso en una revisión previa. Luego se procedió a la implementación de la solución en Oracle </w:t>
       </w:r>
       <w:proofErr w:type="spellStart"/>
       <w:r>
@@ -1178,7 +1619,7 @@
           <w:sz w:val="24"/>
           <w:szCs w:val="24"/>
         </w:rPr>
-        <w:t>commit</w:t>
+        <w:t>asi</w:t>
       </w:r>
       <w:proofErr w:type="spellEnd"/>
       <w:r>
@@ -1187,25 +1628,7 @@
           <w:sz w:val="24"/>
           <w:szCs w:val="24"/>
         </w:rPr>
-        <w:t xml:space="preserve"> y </w:t>
-      </w:r>
-      <w:proofErr w:type="spellStart"/>
-      <w:r>
-        <w:rPr>
-          <w:rFonts w:ascii="Arial" w:hAnsi="Arial" w:cs="Arial"/>
-          <w:sz w:val="24"/>
-          <w:szCs w:val="24"/>
-        </w:rPr>
-        <w:t>rollback</w:t>
-      </w:r>
-      <w:proofErr w:type="spellEnd"/>
-      <w:r>
-        <w:rPr>
-          <w:rFonts w:ascii="Arial" w:hAnsi="Arial" w:cs="Arial"/>
-          <w:sz w:val="24"/>
-          <w:szCs w:val="24"/>
-        </w:rPr>
-        <w:t>)</w:t>
+        <w:t xml:space="preserve"> como la creación de una aplicación creada en Java. </w:t>
       </w:r>
     </w:p>
     <w:p>
@@ -1234,7 +1657,7 @@
           <w:szCs w:val="24"/>
         </w:rPr>
       </w:pPr>
-      <w:bookmarkStart w:id="2" w:name="_Toc495438296"/>
+      <w:bookmarkStart w:id="3" w:name="_Toc498894353"/>
       <w:r>
         <w:rPr>
           <w:rFonts w:ascii="Arial" w:hAnsi="Arial" w:cs="Arial"/>
@@ -1244,7 +1667,7 @@
         <w:lastRenderedPageBreak/>
         <w:t>Enunciado</w:t>
       </w:r>
-      <w:bookmarkEnd w:id="2"/>
+      <w:bookmarkEnd w:id="3"/>
     </w:p>
     <w:p>
       <w:pPr>
@@ -2138,7 +2561,8 @@
           <w:szCs w:val="24"/>
         </w:rPr>
       </w:pPr>
-      <w:bookmarkStart w:id="3" w:name="_Toc495438297"/>
+      <w:bookmarkStart w:id="4" w:name="_Toc498891857"/>
+      <w:bookmarkStart w:id="5" w:name="_Toc498894354"/>
       <w:r>
         <w:rPr>
           <w:rFonts w:ascii="Arial" w:hAnsi="Arial" w:cs="Arial"/>
@@ -2195,6 +2619,8 @@
           </wp:inline>
         </w:drawing>
       </w:r>
+      <w:bookmarkEnd w:id="4"/>
+      <w:bookmarkEnd w:id="5"/>
     </w:p>
     <w:p>
       <w:pPr>
@@ -2565,6 +2991,8 @@
           <w:szCs w:val="24"/>
         </w:rPr>
       </w:pPr>
+      <w:bookmarkStart w:id="6" w:name="_Toc498891858"/>
+      <w:bookmarkStart w:id="7" w:name="_Toc498894355"/>
       <w:r>
         <w:rPr>
           <w:rFonts w:ascii="Arial" w:hAnsi="Arial" w:cs="Arial"/>
@@ -2622,6 +3050,8 @@
           </wp:inline>
         </w:drawing>
       </w:r>
+      <w:bookmarkEnd w:id="6"/>
+      <w:bookmarkEnd w:id="7"/>
     </w:p>
     <w:p>
       <w:pPr>
@@ -3015,6 +3445,7 @@
           <w:szCs w:val="24"/>
         </w:rPr>
       </w:pPr>
+      <w:bookmarkStart w:id="8" w:name="_Toc498894356"/>
       <w:r>
         <w:rPr>
           <w:rFonts w:ascii="Arial" w:hAnsi="Arial" w:cs="Arial"/>
@@ -3024,7 +3455,544 @@
         <w:lastRenderedPageBreak/>
         <w:t>Desarrollo</w:t>
       </w:r>
-      <w:bookmarkEnd w:id="3"/>
+      <w:bookmarkEnd w:id="8"/>
+    </w:p>
+    <w:p>
+      <w:pPr>
+        <w:rPr>
+          <w:rFonts w:ascii="Arial" w:hAnsi="Arial" w:cs="Arial"/>
+          <w:sz w:val="24"/>
+          <w:szCs w:val="24"/>
+        </w:rPr>
+      </w:pPr>
+    </w:p>
+    <w:p>
+      <w:pPr>
+        <w:spacing w:line="480" w:lineRule="auto"/>
+        <w:ind w:firstLine="708"/>
+        <w:jc w:val="both"/>
+        <w:rPr>
+          <w:rFonts w:ascii="Arial" w:hAnsi="Arial" w:cs="Arial"/>
+          <w:sz w:val="24"/>
+          <w:szCs w:val="24"/>
+        </w:rPr>
+      </w:pPr>
+      <w:r>
+        <w:rPr>
+          <w:rFonts w:ascii="Arial" w:hAnsi="Arial" w:cs="Arial"/>
+          <w:sz w:val="24"/>
+          <w:szCs w:val="24"/>
+        </w:rPr>
+        <w:t xml:space="preserve">Para poder desarrollar el Proyecto lo primero que se hizo fue buscar </w:t>
+      </w:r>
+      <w:r>
+        <w:rPr>
+          <w:rFonts w:ascii="Arial" w:hAnsi="Arial" w:cs="Arial"/>
+          <w:sz w:val="24"/>
+          <w:szCs w:val="24"/>
+        </w:rPr>
+        <w:t xml:space="preserve">información y documentación sobre el diseño de la Bases de Datos en Oracle XE y las variantes del lenguaje SQL que pudieran existir con respecto a SQL Server. </w:t>
+      </w:r>
+    </w:p>
+    <w:p>
+      <w:pPr>
+        <w:spacing w:line="480" w:lineRule="auto"/>
+        <w:jc w:val="both"/>
+        <w:rPr>
+          <w:rFonts w:ascii="Arial" w:hAnsi="Arial" w:cs="Arial"/>
+          <w:b/>
+          <w:sz w:val="24"/>
+          <w:szCs w:val="24"/>
+        </w:rPr>
+      </w:pPr>
+      <w:r>
+        <w:rPr>
+          <w:rFonts w:ascii="Arial" w:hAnsi="Arial" w:cs="Arial"/>
+          <w:b/>
+          <w:sz w:val="24"/>
+          <w:szCs w:val="24"/>
+        </w:rPr>
+        <w:t>Temas Investigados</w:t>
+      </w:r>
+    </w:p>
+    <w:p>
+      <w:pPr>
+        <w:spacing w:line="480" w:lineRule="auto"/>
+        <w:jc w:val="both"/>
+        <w:rPr>
+          <w:rFonts w:ascii="Arial" w:hAnsi="Arial" w:cs="Arial"/>
+          <w:sz w:val="24"/>
+          <w:szCs w:val="24"/>
+        </w:rPr>
+      </w:pPr>
+      <w:r>
+        <w:rPr>
+          <w:rFonts w:ascii="Arial" w:hAnsi="Arial" w:cs="Arial"/>
+          <w:b/>
+          <w:sz w:val="24"/>
+          <w:szCs w:val="24"/>
+        </w:rPr>
+        <w:t>Oracle XE</w:t>
+      </w:r>
+      <w:r>
+        <w:rPr>
+          <w:rFonts w:ascii="Arial" w:hAnsi="Arial" w:cs="Arial"/>
+          <w:b/>
+          <w:sz w:val="24"/>
+          <w:szCs w:val="24"/>
+        </w:rPr>
+        <w:t>:</w:t>
+      </w:r>
+      <w:r>
+        <w:rPr>
+          <w:rFonts w:ascii="Arial" w:hAnsi="Arial" w:cs="Arial"/>
+          <w:sz w:val="24"/>
+          <w:szCs w:val="24"/>
+        </w:rPr>
+        <w:t xml:space="preserve"> </w:t>
+      </w:r>
+      <w:r>
+        <w:rPr>
+          <w:rFonts w:ascii="Arial" w:hAnsi="Arial" w:cs="Arial"/>
+          <w:sz w:val="24"/>
+          <w:szCs w:val="24"/>
+        </w:rPr>
+        <w:t>Es un motor de Base de Datos que permite desarrollar sistemas siguiendo el Modelo Relacional. Es un DBMS por lo que permite definir la Base de Datos, accederla y modificarla.</w:t>
+      </w:r>
+    </w:p>
+    <w:p>
+      <w:pPr>
+        <w:spacing w:line="480" w:lineRule="auto"/>
+        <w:jc w:val="both"/>
+        <w:rPr>
+          <w:rFonts w:ascii="Arial" w:hAnsi="Arial" w:cs="Arial"/>
+          <w:sz w:val="24"/>
+          <w:szCs w:val="24"/>
+        </w:rPr>
+      </w:pPr>
+      <w:r>
+        <w:rPr>
+          <w:rFonts w:ascii="Arial" w:hAnsi="Arial" w:cs="Arial"/>
+          <w:b/>
+          <w:sz w:val="24"/>
+          <w:szCs w:val="24"/>
+        </w:rPr>
+        <w:t xml:space="preserve">SQL </w:t>
+      </w:r>
+      <w:proofErr w:type="spellStart"/>
+      <w:r>
+        <w:rPr>
+          <w:rFonts w:ascii="Arial" w:hAnsi="Arial" w:cs="Arial"/>
+          <w:b/>
+          <w:sz w:val="24"/>
+          <w:szCs w:val="24"/>
+        </w:rPr>
+        <w:t>Developer</w:t>
+      </w:r>
+      <w:proofErr w:type="spellEnd"/>
+      <w:r>
+        <w:rPr>
+          <w:rFonts w:ascii="Arial" w:hAnsi="Arial" w:cs="Arial"/>
+          <w:b/>
+          <w:sz w:val="24"/>
+          <w:szCs w:val="24"/>
+        </w:rPr>
+        <w:t>:</w:t>
+      </w:r>
+      <w:r>
+        <w:rPr>
+          <w:rFonts w:ascii="Arial" w:hAnsi="Arial" w:cs="Arial"/>
+          <w:b/>
+          <w:sz w:val="24"/>
+          <w:szCs w:val="24"/>
+        </w:rPr>
+        <w:t xml:space="preserve"> </w:t>
+      </w:r>
+      <w:r>
+        <w:rPr>
+          <w:rFonts w:ascii="Arial" w:hAnsi="Arial" w:cs="Arial"/>
+          <w:sz w:val="24"/>
+          <w:szCs w:val="24"/>
+        </w:rPr>
+        <w:t xml:space="preserve">Aplicación que permite definir y acceder las Bases de Datos </w:t>
+      </w:r>
+      <w:r>
+        <w:rPr>
+          <w:rFonts w:ascii="Arial" w:hAnsi="Arial" w:cs="Arial"/>
+          <w:sz w:val="24"/>
+          <w:szCs w:val="24"/>
+        </w:rPr>
+        <w:t xml:space="preserve">definidas </w:t>
+      </w:r>
+      <w:r>
+        <w:rPr>
+          <w:rFonts w:ascii="Arial" w:hAnsi="Arial" w:cs="Arial"/>
+          <w:sz w:val="24"/>
+          <w:szCs w:val="24"/>
+        </w:rPr>
+        <w:t>en Oracle</w:t>
+      </w:r>
+      <w:r>
+        <w:rPr>
+          <w:rFonts w:ascii="Arial" w:hAnsi="Arial" w:cs="Arial"/>
+          <w:sz w:val="24"/>
+          <w:szCs w:val="24"/>
+        </w:rPr>
+        <w:t>. Brinda una interfaz agradable para el desarrollo y ejecución del código SQL.</w:t>
+      </w:r>
+      <w:r>
+        <w:rPr>
+          <w:rFonts w:ascii="Arial" w:hAnsi="Arial" w:cs="Arial"/>
+          <w:sz w:val="24"/>
+          <w:szCs w:val="24"/>
+        </w:rPr>
+        <w:t xml:space="preserve"> </w:t>
+      </w:r>
+    </w:p>
+    <w:p>
+      <w:pPr>
+        <w:spacing w:line="480" w:lineRule="auto"/>
+        <w:jc w:val="both"/>
+        <w:rPr>
+          <w:rFonts w:ascii="Arial" w:hAnsi="Arial" w:cs="Arial"/>
+          <w:sz w:val="24"/>
+          <w:szCs w:val="24"/>
+        </w:rPr>
+      </w:pPr>
+      <w:r>
+        <w:rPr>
+          <w:rFonts w:ascii="Arial" w:hAnsi="Arial" w:cs="Arial"/>
+          <w:b/>
+          <w:sz w:val="24"/>
+          <w:szCs w:val="24"/>
+        </w:rPr>
+        <w:t xml:space="preserve">Java </w:t>
+      </w:r>
+      <w:proofErr w:type="spellStart"/>
+      <w:r>
+        <w:rPr>
+          <w:rFonts w:ascii="Arial" w:hAnsi="Arial" w:cs="Arial"/>
+          <w:b/>
+          <w:sz w:val="24"/>
+          <w:szCs w:val="24"/>
+        </w:rPr>
+        <w:t>Database</w:t>
+      </w:r>
+      <w:proofErr w:type="spellEnd"/>
+      <w:r>
+        <w:rPr>
+          <w:rFonts w:ascii="Arial" w:hAnsi="Arial" w:cs="Arial"/>
+          <w:b/>
+          <w:sz w:val="24"/>
+          <w:szCs w:val="24"/>
+        </w:rPr>
+        <w:t xml:space="preserve"> </w:t>
+      </w:r>
+      <w:proofErr w:type="spellStart"/>
+      <w:r>
+        <w:rPr>
+          <w:rFonts w:ascii="Arial" w:hAnsi="Arial" w:cs="Arial"/>
+          <w:b/>
+          <w:sz w:val="24"/>
+          <w:szCs w:val="24"/>
+        </w:rPr>
+        <w:t>Connectivity</w:t>
+      </w:r>
+      <w:proofErr w:type="spellEnd"/>
+      <w:r>
+        <w:rPr>
+          <w:rFonts w:ascii="Arial" w:hAnsi="Arial" w:cs="Arial"/>
+          <w:b/>
+          <w:sz w:val="24"/>
+          <w:szCs w:val="24"/>
+        </w:rPr>
+        <w:t xml:space="preserve"> (JDBC):</w:t>
+      </w:r>
+      <w:r>
+        <w:rPr>
+          <w:rFonts w:ascii="Arial" w:hAnsi="Arial" w:cs="Arial"/>
+          <w:sz w:val="24"/>
+          <w:szCs w:val="24"/>
+        </w:rPr>
+        <w:t xml:space="preserve"> Se investigó acerca del driver </w:t>
+      </w:r>
+      <w:proofErr w:type="spellStart"/>
+      <w:r>
+        <w:rPr>
+          <w:rFonts w:ascii="Arial" w:hAnsi="Arial" w:cs="Arial"/>
+          <w:sz w:val="24"/>
+          <w:szCs w:val="24"/>
+        </w:rPr>
+        <w:t>jdbc</w:t>
+      </w:r>
+      <w:proofErr w:type="spellEnd"/>
+      <w:r>
+        <w:rPr>
+          <w:rFonts w:ascii="Arial" w:hAnsi="Arial" w:cs="Arial"/>
+          <w:sz w:val="24"/>
+          <w:szCs w:val="24"/>
+        </w:rPr>
+        <w:t xml:space="preserve"> para poder conectar la base de datos con la aplicación independientemente del sistema operativo el cual se </w:t>
+      </w:r>
+      <w:proofErr w:type="spellStart"/>
+      <w:r>
+        <w:rPr>
+          <w:rFonts w:ascii="Arial" w:hAnsi="Arial" w:cs="Arial"/>
+          <w:sz w:val="24"/>
+          <w:szCs w:val="24"/>
+        </w:rPr>
+        <w:t>este</w:t>
+      </w:r>
+      <w:proofErr w:type="spellEnd"/>
+      <w:r>
+        <w:rPr>
+          <w:rFonts w:ascii="Arial" w:hAnsi="Arial" w:cs="Arial"/>
+          <w:sz w:val="24"/>
+          <w:szCs w:val="24"/>
+        </w:rPr>
+        <w:t xml:space="preserve"> utilizando, esta parte era de suma importancia para la funcionalidad de la aplicación.</w:t>
+      </w:r>
+    </w:p>
+    <w:p>
+      <w:pPr>
+        <w:spacing w:line="480" w:lineRule="auto"/>
+        <w:jc w:val="both"/>
+        <w:rPr>
+          <w:rFonts w:ascii="Arial" w:hAnsi="Arial" w:cs="Arial"/>
+          <w:sz w:val="24"/>
+          <w:szCs w:val="24"/>
+        </w:rPr>
+      </w:pPr>
+      <w:r>
+        <w:rPr>
+          <w:rFonts w:ascii="Arial" w:hAnsi="Arial" w:cs="Arial"/>
+          <w:b/>
+          <w:sz w:val="24"/>
+          <w:szCs w:val="24"/>
+        </w:rPr>
+        <w:t>JTDS:</w:t>
+      </w:r>
+      <w:r>
+        <w:rPr>
+          <w:rFonts w:ascii="Arial" w:hAnsi="Arial" w:cs="Arial"/>
+          <w:b/>
+          <w:sz w:val="24"/>
+          <w:szCs w:val="24"/>
+        </w:rPr>
+        <w:t xml:space="preserve"> </w:t>
+      </w:r>
+      <w:r>
+        <w:rPr>
+          <w:rFonts w:ascii="Arial" w:hAnsi="Arial" w:cs="Arial"/>
+          <w:sz w:val="24"/>
+          <w:szCs w:val="24"/>
+        </w:rPr>
+        <w:t>Este driver permite la realizar la Migración de los datos desde una Base de Datos en MSSQL a una en Oracle.</w:t>
+      </w:r>
+      <w:r>
+        <w:rPr>
+          <w:rFonts w:ascii="Arial" w:hAnsi="Arial" w:cs="Arial"/>
+          <w:b/>
+          <w:sz w:val="24"/>
+          <w:szCs w:val="24"/>
+        </w:rPr>
+        <w:t xml:space="preserve"> </w:t>
+      </w:r>
+    </w:p>
+    <w:p>
+      <w:pPr>
+        <w:spacing w:line="480" w:lineRule="auto"/>
+        <w:jc w:val="both"/>
+        <w:rPr>
+          <w:rFonts w:ascii="Arial" w:hAnsi="Arial" w:cs="Arial"/>
+          <w:sz w:val="24"/>
+          <w:szCs w:val="24"/>
+        </w:rPr>
+      </w:pPr>
+      <w:r>
+        <w:rPr>
+          <w:rFonts w:ascii="Arial" w:hAnsi="Arial" w:cs="Arial"/>
+          <w:b/>
+          <w:sz w:val="24"/>
+          <w:szCs w:val="24"/>
+        </w:rPr>
+        <w:t>Importar Datos:</w:t>
+      </w:r>
+      <w:r>
+        <w:rPr>
+          <w:rFonts w:ascii="Arial" w:hAnsi="Arial" w:cs="Arial"/>
+          <w:b/>
+          <w:sz w:val="24"/>
+          <w:szCs w:val="24"/>
+        </w:rPr>
+        <w:t xml:space="preserve"> </w:t>
+      </w:r>
+      <w:r>
+        <w:rPr>
+          <w:rFonts w:ascii="Arial" w:hAnsi="Arial" w:cs="Arial"/>
+          <w:sz w:val="24"/>
+          <w:szCs w:val="24"/>
+        </w:rPr>
+        <w:t xml:space="preserve">El SQL </w:t>
+      </w:r>
+      <w:proofErr w:type="spellStart"/>
+      <w:r>
+        <w:rPr>
+          <w:rFonts w:ascii="Arial" w:hAnsi="Arial" w:cs="Arial"/>
+          <w:sz w:val="24"/>
+          <w:szCs w:val="24"/>
+        </w:rPr>
+        <w:t>Developer</w:t>
+      </w:r>
+      <w:proofErr w:type="spellEnd"/>
+      <w:r>
+        <w:rPr>
+          <w:rFonts w:ascii="Arial" w:hAnsi="Arial" w:cs="Arial"/>
+          <w:sz w:val="24"/>
+          <w:szCs w:val="24"/>
+        </w:rPr>
+        <w:t xml:space="preserve"> brinda un asistente para la carga de datos desde diversas fuentes, en este caso particular desde un archivo en Excel. </w:t>
+      </w:r>
+    </w:p>
+    <w:p>
+      <w:pPr>
+        <w:spacing w:line="480" w:lineRule="auto"/>
+        <w:jc w:val="both"/>
+        <w:rPr>
+          <w:rFonts w:ascii="Arial" w:hAnsi="Arial" w:cs="Arial"/>
+          <w:b/>
+          <w:sz w:val="24"/>
+          <w:szCs w:val="24"/>
+        </w:rPr>
+      </w:pPr>
+      <w:r>
+        <w:rPr>
+          <w:rFonts w:ascii="Arial" w:hAnsi="Arial" w:cs="Arial"/>
+          <w:b/>
+          <w:sz w:val="24"/>
+          <w:szCs w:val="24"/>
+        </w:rPr>
+        <w:lastRenderedPageBreak/>
+        <w:t>NetBeans:</w:t>
+      </w:r>
+      <w:r>
+        <w:rPr>
+          <w:rFonts w:ascii="Arial" w:hAnsi="Arial" w:cs="Arial"/>
+          <w:b/>
+          <w:sz w:val="24"/>
+          <w:szCs w:val="24"/>
+        </w:rPr>
+        <w:t xml:space="preserve"> </w:t>
+      </w:r>
+      <w:r>
+        <w:rPr>
+          <w:rFonts w:ascii="Arial" w:hAnsi="Arial" w:cs="Arial"/>
+          <w:sz w:val="24"/>
+          <w:szCs w:val="24"/>
+        </w:rPr>
+        <w:t xml:space="preserve">Este software </w:t>
+      </w:r>
+      <w:r>
+        <w:rPr>
+          <w:rFonts w:ascii="Arial" w:hAnsi="Arial" w:cs="Arial"/>
+          <w:sz w:val="24"/>
+          <w:szCs w:val="24"/>
+        </w:rPr>
+        <w:t xml:space="preserve">permite la elaboración y ejecución de código en el lenguaje </w:t>
+      </w:r>
+      <w:proofErr w:type="gramStart"/>
+      <w:r>
+        <w:rPr>
+          <w:rFonts w:ascii="Arial" w:hAnsi="Arial" w:cs="Arial"/>
+          <w:sz w:val="24"/>
+          <w:szCs w:val="24"/>
+        </w:rPr>
+        <w:t>JAVA</w:t>
+      </w:r>
+      <w:proofErr w:type="gramEnd"/>
+      <w:r>
+        <w:rPr>
+          <w:rFonts w:ascii="Arial" w:hAnsi="Arial" w:cs="Arial"/>
+          <w:sz w:val="24"/>
+          <w:szCs w:val="24"/>
+        </w:rPr>
+        <w:t xml:space="preserve"> así como herramientas para la creación de la GUI de una manera sencilla y fácil de usar.</w:t>
+      </w:r>
+    </w:p>
+    <w:p>
+      <w:pPr>
+        <w:spacing w:line="480" w:lineRule="auto"/>
+        <w:jc w:val="both"/>
+        <w:rPr>
+          <w:rFonts w:ascii="Arial" w:hAnsi="Arial" w:cs="Arial"/>
+          <w:sz w:val="24"/>
+          <w:szCs w:val="24"/>
+          <w:lang w:val="es-US"/>
+        </w:rPr>
+      </w:pPr>
+      <w:r>
+        <w:rPr>
+          <w:rFonts w:ascii="Arial" w:hAnsi="Arial" w:cs="Arial"/>
+          <w:b/>
+          <w:sz w:val="24"/>
+          <w:szCs w:val="24"/>
+        </w:rPr>
+        <w:t>Git:</w:t>
+      </w:r>
+      <w:r>
+        <w:rPr>
+          <w:rFonts w:ascii="Arial" w:hAnsi="Arial" w:cs="Arial"/>
+          <w:sz w:val="24"/>
+          <w:szCs w:val="24"/>
+        </w:rPr>
+        <w:t xml:space="preserve"> Se investigó sobre Git como herramienta para controlar de versiones y como el repositorio en el cual todos subíamos los cambios realizados en el proyecto, debido a que es una muy buena herramienta para poder implementar trabajo en equipo.</w:t>
+      </w:r>
+    </w:p>
+    <w:p>
+      <w:pPr>
+        <w:spacing w:line="480" w:lineRule="auto"/>
+        <w:jc w:val="both"/>
+        <w:rPr>
+          <w:rFonts w:ascii="Arial" w:hAnsi="Arial" w:cs="Arial"/>
+          <w:sz w:val="24"/>
+          <w:szCs w:val="24"/>
+        </w:rPr>
+      </w:pPr>
+      <w:r>
+        <w:rPr>
+          <w:rFonts w:ascii="Arial" w:hAnsi="Arial" w:cs="Arial"/>
+          <w:b/>
+          <w:sz w:val="24"/>
+          <w:szCs w:val="24"/>
+        </w:rPr>
+        <w:t>Software de manejo de Versiones:</w:t>
+      </w:r>
+      <w:r>
+        <w:rPr>
+          <w:rFonts w:ascii="Arial" w:hAnsi="Arial" w:cs="Arial"/>
+          <w:sz w:val="24"/>
+          <w:szCs w:val="24"/>
+        </w:rPr>
+        <w:t xml:space="preserve"> Para el desarrollo del proyecto decidimos usar la plataforma </w:t>
+      </w:r>
+      <w:proofErr w:type="gramStart"/>
+      <w:r>
+        <w:rPr>
+          <w:rFonts w:ascii="Arial" w:hAnsi="Arial" w:cs="Arial"/>
+          <w:sz w:val="24"/>
+          <w:szCs w:val="24"/>
+        </w:rPr>
+        <w:t>de  GitHub</w:t>
+      </w:r>
+      <w:proofErr w:type="gramEnd"/>
+      <w:r>
+        <w:rPr>
+          <w:rFonts w:ascii="Arial" w:hAnsi="Arial" w:cs="Arial"/>
+          <w:sz w:val="24"/>
+          <w:szCs w:val="24"/>
+        </w:rPr>
+        <w:t xml:space="preserve"> además de que el lenguaje de manipulación de la base de datos usada fue NetBeans.</w:t>
+      </w:r>
     </w:p>
     <w:p>
       <w:pPr>
@@ -3054,7 +4022,7 @@
           <w:szCs w:val="24"/>
         </w:rPr>
       </w:pPr>
-      <w:bookmarkStart w:id="4" w:name="_Toc495438298"/>
+      <w:bookmarkStart w:id="9" w:name="_Toc498894357"/>
       <w:r>
         <w:rPr>
           <w:rFonts w:ascii="Arial" w:hAnsi="Arial" w:cs="Arial"/>
@@ -3062,9 +4030,552 @@
           <w:szCs w:val="24"/>
         </w:rPr>
         <w:lastRenderedPageBreak/>
+        <w:t>Diseño Conceptual.</w:t>
+      </w:r>
+      <w:bookmarkEnd w:id="9"/>
+    </w:p>
+    <w:p>
+      <w:pPr>
+        <w:rPr>
+          <w:rFonts w:ascii="Arial" w:hAnsi="Arial" w:cs="Arial"/>
+          <w:sz w:val="24"/>
+          <w:szCs w:val="24"/>
+          <w:lang w:val="es-US"/>
+        </w:rPr>
+      </w:pPr>
+      <w:r>
+        <w:rPr>
+          <w:rFonts w:ascii="Arial" w:hAnsi="Arial" w:cs="Arial"/>
+          <w:noProof/>
+          <w:sz w:val="24"/>
+          <w:szCs w:val="24"/>
+          <w:lang w:val="es-US"/>
+        </w:rPr>
+        <w:drawing>
+          <wp:inline distT="0" distB="0" distL="0" distR="0">
+            <wp:extent cx="5612130" cy="4819650"/>
+            <wp:effectExtent l="0" t="0" r="7620" b="0"/>
+            <wp:docPr id="16" name="Imagen 16"/>
+            <wp:cNvGraphicFramePr>
+              <a:graphicFrameLocks xmlns:a="http://schemas.openxmlformats.org/drawingml/2006/main" noChangeAspect="1"/>
+            </wp:cNvGraphicFramePr>
+            <a:graphic xmlns:a="http://schemas.openxmlformats.org/drawingml/2006/main">
+              <a:graphicData uri="http://schemas.openxmlformats.org/drawingml/2006/picture">
+                <pic:pic xmlns:pic="http://schemas.openxmlformats.org/drawingml/2006/picture">
+                  <pic:nvPicPr>
+                    <pic:cNvPr id="16" name="Conceptual.png"/>
+                    <pic:cNvPicPr/>
+                  </pic:nvPicPr>
+                  <pic:blipFill>
+                    <a:blip r:embed="rId18" cstate="print">
+                      <a:extLst>
+                        <a:ext uri="{28A0092B-C50C-407E-A947-70E740481C1C}">
+                          <a14:useLocalDpi xmlns:a14="http://schemas.microsoft.com/office/drawing/2010/main" val="0"/>
+                        </a:ext>
+                      </a:extLst>
+                    </a:blip>
+                    <a:stretch>
+                      <a:fillRect/>
+                    </a:stretch>
+                  </pic:blipFill>
+                  <pic:spPr>
+                    <a:xfrm>
+                      <a:off x="0" y="0"/>
+                      <a:ext cx="5612130" cy="4819650"/>
+                    </a:xfrm>
+                    <a:prstGeom prst="rect">
+                      <a:avLst/>
+                    </a:prstGeom>
+                  </pic:spPr>
+                </pic:pic>
+              </a:graphicData>
+            </a:graphic>
+          </wp:inline>
+        </w:drawing>
+      </w:r>
+    </w:p>
+    <w:p>
+      <w:pPr>
+        <w:rPr>
+          <w:rFonts w:ascii="Arial" w:hAnsi="Arial" w:cs="Arial"/>
+          <w:sz w:val="24"/>
+          <w:szCs w:val="24"/>
+          <w:lang w:val="es-US"/>
+        </w:rPr>
+      </w:pPr>
+    </w:p>
+    <w:p>
+      <w:pPr>
+        <w:rPr>
+          <w:rFonts w:ascii="Arial" w:hAnsi="Arial" w:cs="Arial"/>
+          <w:sz w:val="24"/>
+          <w:szCs w:val="24"/>
+          <w:lang w:val="es-US"/>
+        </w:rPr>
+      </w:pPr>
+    </w:p>
+    <w:p>
+      <w:pPr>
+        <w:rPr>
+          <w:rFonts w:ascii="Arial" w:hAnsi="Arial" w:cs="Arial"/>
+          <w:sz w:val="24"/>
+          <w:szCs w:val="24"/>
+          <w:lang w:val="es-US"/>
+        </w:rPr>
+      </w:pPr>
+    </w:p>
+    <w:p>
+      <w:pPr>
+        <w:rPr>
+          <w:rFonts w:ascii="Arial" w:hAnsi="Arial" w:cs="Arial"/>
+          <w:sz w:val="24"/>
+          <w:szCs w:val="24"/>
+          <w:lang w:val="es-US"/>
+        </w:rPr>
+      </w:pPr>
+    </w:p>
+    <w:p>
+      <w:pPr>
+        <w:rPr>
+          <w:rFonts w:ascii="Arial" w:hAnsi="Arial" w:cs="Arial"/>
+          <w:sz w:val="24"/>
+          <w:szCs w:val="24"/>
+          <w:lang w:val="es-US"/>
+        </w:rPr>
+      </w:pPr>
+    </w:p>
+    <w:p>
+      <w:pPr>
+        <w:rPr>
+          <w:rFonts w:ascii="Arial" w:hAnsi="Arial" w:cs="Arial"/>
+          <w:sz w:val="24"/>
+          <w:szCs w:val="24"/>
+          <w:lang w:val="es-US"/>
+        </w:rPr>
+      </w:pPr>
+    </w:p>
+    <w:p>
+      <w:pPr>
+        <w:rPr>
+          <w:rFonts w:ascii="Arial" w:hAnsi="Arial" w:cs="Arial"/>
+          <w:sz w:val="24"/>
+          <w:szCs w:val="24"/>
+          <w:lang w:val="es-US"/>
+        </w:rPr>
+      </w:pPr>
+    </w:p>
+    <w:p>
+      <w:pPr>
+        <w:rPr>
+          <w:rFonts w:ascii="Arial" w:hAnsi="Arial" w:cs="Arial"/>
+          <w:sz w:val="24"/>
+          <w:szCs w:val="24"/>
+          <w:lang w:val="es-US"/>
+        </w:rPr>
+      </w:pPr>
+    </w:p>
+    <w:p>
+      <w:pPr>
+        <w:rPr>
+          <w:rFonts w:ascii="Arial" w:hAnsi="Arial" w:cs="Arial"/>
+          <w:sz w:val="24"/>
+          <w:szCs w:val="24"/>
+          <w:lang w:val="es-US"/>
+        </w:rPr>
+      </w:pPr>
+    </w:p>
+    <w:p>
+      <w:pPr>
+        <w:rPr>
+          <w:rFonts w:ascii="Arial" w:hAnsi="Arial" w:cs="Arial"/>
+          <w:sz w:val="24"/>
+          <w:szCs w:val="24"/>
+          <w:lang w:val="es-US"/>
+        </w:rPr>
+      </w:pPr>
+    </w:p>
+    <w:p>
+      <w:pPr>
+        <w:pStyle w:val="Ttulo1"/>
+        <w:rPr>
+          <w:rFonts w:ascii="Arial" w:hAnsi="Arial" w:cs="Arial"/>
+          <w:sz w:val="24"/>
+          <w:szCs w:val="24"/>
+        </w:rPr>
+      </w:pPr>
+      <w:bookmarkStart w:id="10" w:name="_Toc498894358"/>
+      <w:r>
+        <w:rPr>
+          <w:rFonts w:ascii="Arial" w:hAnsi="Arial" w:cs="Arial"/>
+          <w:sz w:val="24"/>
+          <w:szCs w:val="24"/>
+        </w:rPr>
+        <w:lastRenderedPageBreak/>
+        <w:t>Diseño Lógico.</w:t>
+      </w:r>
+      <w:bookmarkEnd w:id="10"/>
+    </w:p>
+    <w:p>
+      <w:pPr>
+        <w:rPr>
+          <w:rFonts w:ascii="Arial" w:eastAsiaTheme="majorEastAsia" w:hAnsi="Arial" w:cs="Arial"/>
+          <w:color w:val="2F5496" w:themeColor="accent1" w:themeShade="BF"/>
+          <w:sz w:val="24"/>
+          <w:szCs w:val="24"/>
+          <w:lang w:val="es-US"/>
+        </w:rPr>
+      </w:pPr>
+      <w:r>
+        <w:rPr>
+          <w:rFonts w:ascii="Arial" w:eastAsiaTheme="majorEastAsia" w:hAnsi="Arial" w:cs="Arial"/>
+          <w:noProof/>
+          <w:color w:val="2F5496" w:themeColor="accent1" w:themeShade="BF"/>
+          <w:sz w:val="24"/>
+          <w:szCs w:val="24"/>
+          <w:lang w:val="es-US"/>
+        </w:rPr>
+        <w:drawing>
+          <wp:inline distT="0" distB="0" distL="0" distR="0">
+            <wp:extent cx="5612130" cy="7630795"/>
+            <wp:effectExtent l="0" t="0" r="7620" b="8255"/>
+            <wp:docPr id="18" name="Imagen 18"/>
+            <wp:cNvGraphicFramePr>
+              <a:graphicFrameLocks xmlns:a="http://schemas.openxmlformats.org/drawingml/2006/main" noChangeAspect="1"/>
+            </wp:cNvGraphicFramePr>
+            <a:graphic xmlns:a="http://schemas.openxmlformats.org/drawingml/2006/main">
+              <a:graphicData uri="http://schemas.openxmlformats.org/drawingml/2006/picture">
+                <pic:pic xmlns:pic="http://schemas.openxmlformats.org/drawingml/2006/picture">
+                  <pic:nvPicPr>
+                    <pic:cNvPr id="18" name="progra2.png"/>
+                    <pic:cNvPicPr/>
+                  </pic:nvPicPr>
+                  <pic:blipFill>
+                    <a:blip r:embed="rId19">
+                      <a:extLst>
+                        <a:ext uri="{28A0092B-C50C-407E-A947-70E740481C1C}">
+                          <a14:useLocalDpi xmlns:a14="http://schemas.microsoft.com/office/drawing/2010/main" val="0"/>
+                        </a:ext>
+                      </a:extLst>
+                    </a:blip>
+                    <a:stretch>
+                      <a:fillRect/>
+                    </a:stretch>
+                  </pic:blipFill>
+                  <pic:spPr>
+                    <a:xfrm>
+                      <a:off x="0" y="0"/>
+                      <a:ext cx="5612130" cy="7630795"/>
+                    </a:xfrm>
+                    <a:prstGeom prst="rect">
+                      <a:avLst/>
+                    </a:prstGeom>
+                  </pic:spPr>
+                </pic:pic>
+              </a:graphicData>
+            </a:graphic>
+          </wp:inline>
+        </w:drawing>
+      </w:r>
+    </w:p>
+    <w:p>
+      <w:pPr>
+        <w:rPr>
+          <w:rFonts w:ascii="Arial" w:eastAsiaTheme="majorEastAsia" w:hAnsi="Arial" w:cs="Arial"/>
+          <w:color w:val="2F5496" w:themeColor="accent1" w:themeShade="BF"/>
+          <w:sz w:val="24"/>
+          <w:szCs w:val="24"/>
+          <w:lang w:val="es-US"/>
+        </w:rPr>
+      </w:pPr>
+    </w:p>
+    <w:p>
+      <w:pPr>
+        <w:pStyle w:val="Ttulo1"/>
+        <w:rPr>
+          <w:rFonts w:ascii="Arial" w:hAnsi="Arial" w:cs="Arial"/>
+          <w:sz w:val="24"/>
+          <w:szCs w:val="24"/>
+        </w:rPr>
+      </w:pPr>
+      <w:bookmarkStart w:id="11" w:name="_Toc498894359"/>
+      <w:r>
+        <w:rPr>
+          <w:rFonts w:ascii="Arial" w:hAnsi="Arial" w:cs="Arial"/>
+          <w:noProof/>
+          <w:sz w:val="24"/>
+          <w:szCs w:val="24"/>
+        </w:rPr>
+        <w:lastRenderedPageBreak/>
+        <w:drawing>
+          <wp:anchor distT="0" distB="0" distL="114300" distR="114300" simplePos="0" relativeHeight="251660288" behindDoc="0" locked="0" layoutInCell="1" allowOverlap="1">
+            <wp:simplePos x="0" y="0"/>
+            <wp:positionH relativeFrom="column">
+              <wp:posOffset>-746760</wp:posOffset>
+            </wp:positionH>
+            <wp:positionV relativeFrom="paragraph">
+              <wp:posOffset>252730</wp:posOffset>
+            </wp:positionV>
+            <wp:extent cx="7117715" cy="4895850"/>
+            <wp:effectExtent l="0" t="0" r="6985" b="0"/>
+            <wp:wrapThrough wrapText="bothSides">
+              <wp:wrapPolygon edited="0">
+                <wp:start x="0" y="0"/>
+                <wp:lineTo x="0" y="21516"/>
+                <wp:lineTo x="21563" y="21516"/>
+                <wp:lineTo x="21563" y="0"/>
+                <wp:lineTo x="0" y="0"/>
+              </wp:wrapPolygon>
+            </wp:wrapThrough>
+            <wp:docPr id="20" name="Imagen 20"/>
+            <wp:cNvGraphicFramePr>
+              <a:graphicFrameLocks xmlns:a="http://schemas.openxmlformats.org/drawingml/2006/main" noChangeAspect="1"/>
+            </wp:cNvGraphicFramePr>
+            <a:graphic xmlns:a="http://schemas.openxmlformats.org/drawingml/2006/main">
+              <a:graphicData uri="http://schemas.openxmlformats.org/drawingml/2006/picture">
+                <pic:pic xmlns:pic="http://schemas.openxmlformats.org/drawingml/2006/picture">
+                  <pic:nvPicPr>
+                    <pic:cNvPr id="20" name="Relational_1.png"/>
+                    <pic:cNvPicPr/>
+                  </pic:nvPicPr>
+                  <pic:blipFill rotWithShape="1">
+                    <a:blip r:embed="rId20" cstate="print">
+                      <a:extLst>
+                        <a:ext uri="{28A0092B-C50C-407E-A947-70E740481C1C}">
+                          <a14:useLocalDpi xmlns:a14="http://schemas.microsoft.com/office/drawing/2010/main" val="0"/>
+                        </a:ext>
+                      </a:extLst>
+                    </a:blip>
+                    <a:srcRect l="3055"/>
+                    <a:stretch/>
+                  </pic:blipFill>
+                  <pic:spPr bwMode="auto">
+                    <a:xfrm>
+                      <a:off x="0" y="0"/>
+                      <a:ext cx="7117715" cy="4895850"/>
+                    </a:xfrm>
+                    <a:prstGeom prst="rect">
+                      <a:avLst/>
+                    </a:prstGeom>
+                    <a:ln>
+                      <a:noFill/>
+                    </a:ln>
+                    <a:extLst>
+                      <a:ext uri="{53640926-AAD7-44D8-BBD7-CCE9431645EC}">
+                        <a14:shadowObscured xmlns:a14="http://schemas.microsoft.com/office/drawing/2010/main"/>
+                      </a:ext>
+                    </a:extLst>
+                  </pic:spPr>
+                </pic:pic>
+              </a:graphicData>
+            </a:graphic>
+            <wp14:sizeRelH relativeFrom="page">
+              <wp14:pctWidth>0</wp14:pctWidth>
+            </wp14:sizeRelH>
+            <wp14:sizeRelV relativeFrom="page">
+              <wp14:pctHeight>0</wp14:pctHeight>
+            </wp14:sizeRelV>
+          </wp:anchor>
+        </w:drawing>
+      </w:r>
+      <w:r>
+        <w:rPr>
+          <w:rFonts w:ascii="Arial" w:hAnsi="Arial" w:cs="Arial"/>
+          <w:sz w:val="24"/>
+          <w:szCs w:val="24"/>
+        </w:rPr>
+        <w:t>Diseño Físico.</w:t>
+      </w:r>
+      <w:bookmarkEnd w:id="11"/>
+    </w:p>
+    <w:p>
+      <w:pPr>
+        <w:rPr>
+          <w:rFonts w:ascii="Arial" w:eastAsiaTheme="majorEastAsia" w:hAnsi="Arial" w:cs="Arial"/>
+          <w:color w:val="2F5496" w:themeColor="accent1" w:themeShade="BF"/>
+          <w:sz w:val="24"/>
+          <w:szCs w:val="24"/>
+          <w:lang w:val="es-US"/>
+        </w:rPr>
+      </w:pPr>
+    </w:p>
+    <w:p>
+      <w:pPr>
+        <w:rPr>
+          <w:rFonts w:ascii="Arial" w:eastAsiaTheme="majorEastAsia" w:hAnsi="Arial" w:cs="Arial"/>
+          <w:color w:val="2F5496" w:themeColor="accent1" w:themeShade="BF"/>
+          <w:sz w:val="24"/>
+          <w:szCs w:val="24"/>
+          <w:lang w:val="es-US"/>
+        </w:rPr>
+      </w:pPr>
+    </w:p>
+    <w:p>
+      <w:pPr>
+        <w:rPr>
+          <w:rFonts w:ascii="Arial" w:eastAsiaTheme="majorEastAsia" w:hAnsi="Arial" w:cs="Arial"/>
+          <w:color w:val="2F5496" w:themeColor="accent1" w:themeShade="BF"/>
+          <w:sz w:val="24"/>
+          <w:szCs w:val="24"/>
+          <w:lang w:val="es-US"/>
+        </w:rPr>
+      </w:pPr>
+    </w:p>
+    <w:p>
+      <w:pPr>
+        <w:rPr>
+          <w:rFonts w:ascii="Arial" w:eastAsiaTheme="majorEastAsia" w:hAnsi="Arial" w:cs="Arial"/>
+          <w:color w:val="2F5496" w:themeColor="accent1" w:themeShade="BF"/>
+          <w:sz w:val="24"/>
+          <w:szCs w:val="24"/>
+          <w:lang w:val="es-US"/>
+        </w:rPr>
+      </w:pPr>
+    </w:p>
+    <w:p>
+      <w:pPr>
+        <w:rPr>
+          <w:rFonts w:ascii="Arial" w:eastAsiaTheme="majorEastAsia" w:hAnsi="Arial" w:cs="Arial"/>
+          <w:color w:val="2F5496" w:themeColor="accent1" w:themeShade="BF"/>
+          <w:sz w:val="24"/>
+          <w:szCs w:val="24"/>
+          <w:lang w:val="es-US"/>
+        </w:rPr>
+      </w:pPr>
+    </w:p>
+    <w:p>
+      <w:pPr>
+        <w:rPr>
+          <w:rFonts w:ascii="Arial" w:eastAsiaTheme="majorEastAsia" w:hAnsi="Arial" w:cs="Arial"/>
+          <w:color w:val="2F5496" w:themeColor="accent1" w:themeShade="BF"/>
+          <w:sz w:val="24"/>
+          <w:szCs w:val="24"/>
+          <w:lang w:val="es-US"/>
+        </w:rPr>
+      </w:pPr>
+    </w:p>
+    <w:p>
+      <w:pPr>
+        <w:rPr>
+          <w:rFonts w:ascii="Arial" w:eastAsiaTheme="majorEastAsia" w:hAnsi="Arial" w:cs="Arial"/>
+          <w:color w:val="2F5496" w:themeColor="accent1" w:themeShade="BF"/>
+          <w:sz w:val="24"/>
+          <w:szCs w:val="24"/>
+          <w:lang w:val="es-US"/>
+        </w:rPr>
+      </w:pPr>
+    </w:p>
+    <w:p>
+      <w:pPr>
+        <w:rPr>
+          <w:rFonts w:ascii="Arial" w:eastAsiaTheme="majorEastAsia" w:hAnsi="Arial" w:cs="Arial"/>
+          <w:color w:val="2F5496" w:themeColor="accent1" w:themeShade="BF"/>
+          <w:sz w:val="24"/>
+          <w:szCs w:val="24"/>
+          <w:lang w:val="es-US"/>
+        </w:rPr>
+      </w:pPr>
+    </w:p>
+    <w:p>
+      <w:pPr>
+        <w:rPr>
+          <w:rFonts w:ascii="Arial" w:eastAsiaTheme="majorEastAsia" w:hAnsi="Arial" w:cs="Arial"/>
+          <w:color w:val="2F5496" w:themeColor="accent1" w:themeShade="BF"/>
+          <w:sz w:val="24"/>
+          <w:szCs w:val="24"/>
+          <w:lang w:val="es-US"/>
+        </w:rPr>
+      </w:pPr>
+    </w:p>
+    <w:p>
+      <w:pPr>
+        <w:pStyle w:val="Ttulo1"/>
+        <w:rPr>
+          <w:rFonts w:ascii="Arial" w:hAnsi="Arial" w:cs="Arial"/>
+          <w:sz w:val="24"/>
+          <w:szCs w:val="24"/>
+        </w:rPr>
+      </w:pPr>
+      <w:bookmarkStart w:id="12" w:name="_Toc498894360"/>
+      <w:r>
+        <w:rPr>
+          <w:rFonts w:ascii="Arial" w:hAnsi="Arial" w:cs="Arial"/>
+          <w:sz w:val="24"/>
+          <w:szCs w:val="24"/>
+        </w:rPr>
+        <w:lastRenderedPageBreak/>
+        <w:t>Programas Almacenados.</w:t>
+      </w:r>
+      <w:bookmarkEnd w:id="12"/>
+    </w:p>
+    <w:p>
+      <w:pPr>
+        <w:rPr>
+          <w:rFonts w:ascii="Arial" w:eastAsiaTheme="majorEastAsia" w:hAnsi="Arial" w:cs="Arial"/>
+          <w:color w:val="2F5496" w:themeColor="accent1" w:themeShade="BF"/>
+          <w:sz w:val="24"/>
+          <w:szCs w:val="24"/>
+          <w:lang w:val="es-US"/>
+        </w:rPr>
+      </w:pPr>
+    </w:p>
+    <w:p>
+      <w:pPr>
+        <w:pStyle w:val="Ttulo1"/>
+        <w:rPr>
+          <w:rFonts w:ascii="Arial" w:hAnsi="Arial" w:cs="Arial"/>
+          <w:sz w:val="24"/>
+          <w:szCs w:val="24"/>
+        </w:rPr>
+      </w:pPr>
+      <w:bookmarkStart w:id="13" w:name="_Toc498894361"/>
+      <w:r>
+        <w:rPr>
+          <w:rFonts w:ascii="Arial" w:hAnsi="Arial" w:cs="Arial"/>
+          <w:sz w:val="24"/>
+          <w:szCs w:val="24"/>
+        </w:rPr>
+        <w:t>Transacciones.</w:t>
+      </w:r>
+      <w:bookmarkEnd w:id="13"/>
+      <w:r>
+        <w:rPr>
+          <w:rFonts w:ascii="Arial" w:hAnsi="Arial" w:cs="Arial"/>
+          <w:sz w:val="24"/>
+          <w:szCs w:val="24"/>
+        </w:rPr>
+        <w:t xml:space="preserve"> </w:t>
+      </w:r>
+    </w:p>
+    <w:p>
+      <w:pPr>
+        <w:rPr>
+          <w:rFonts w:ascii="Arial" w:eastAsiaTheme="majorEastAsia" w:hAnsi="Arial" w:cs="Arial"/>
+          <w:color w:val="2F5496" w:themeColor="accent1" w:themeShade="BF"/>
+          <w:sz w:val="24"/>
+          <w:szCs w:val="24"/>
+          <w:lang w:val="es-US"/>
+        </w:rPr>
+      </w:pPr>
+    </w:p>
+    <w:p>
+      <w:pPr>
+        <w:pStyle w:val="Ttulo1"/>
+        <w:rPr>
+          <w:rFonts w:ascii="Arial" w:hAnsi="Arial" w:cs="Arial"/>
+          <w:sz w:val="24"/>
+          <w:szCs w:val="24"/>
+        </w:rPr>
+      </w:pPr>
+      <w:bookmarkStart w:id="14" w:name="_Toc498894362"/>
+      <w:r>
+        <w:rPr>
+          <w:rFonts w:ascii="Arial" w:hAnsi="Arial" w:cs="Arial"/>
+          <w:sz w:val="24"/>
+          <w:szCs w:val="24"/>
+        </w:rPr>
         <w:t>Conclusión</w:t>
       </w:r>
-      <w:bookmarkEnd w:id="4"/>
+      <w:bookmarkEnd w:id="14"/>
     </w:p>
     <w:p>
       <w:pPr>
@@ -3119,14 +4630,14 @@
     </w:p>
     <w:p>
       <w:pPr>
-        <w:spacing w:before="240" w:after="240" w:line="240" w:lineRule="auto"/>
-        <w:jc w:val="both"/>
-        <w:rPr>
-          <w:rFonts w:ascii="Arial" w:hAnsi="Arial" w:cs="Arial"/>
-          <w:sz w:val="24"/>
-          <w:szCs w:val="24"/>
-        </w:rPr>
-      </w:pPr>
+        <w:pStyle w:val="Ttulo1"/>
+        <w:rPr>
+          <w:rFonts w:ascii="Arial" w:hAnsi="Arial" w:cs="Arial"/>
+          <w:sz w:val="24"/>
+          <w:szCs w:val="24"/>
+        </w:rPr>
+      </w:pPr>
+      <w:bookmarkStart w:id="15" w:name="_Toc498894363"/>
       <w:r>
         <w:rPr>
           <w:rFonts w:ascii="Arial" w:hAnsi="Arial" w:cs="Arial"/>
@@ -3135,8 +4646,9 @@
           <w:szCs w:val="24"/>
         </w:rPr>
         <w:lastRenderedPageBreak/>
-        <w:t>Sección 5: RUBRICAS DE EVALUACIÓN.</w:t>
-      </w:r>
+        <w:t>RUBRICAS DE EVALUACIÓN.</w:t>
+      </w:r>
+      <w:bookmarkEnd w:id="15"/>
       <w:r>
         <w:rPr>
           <w:rFonts w:ascii="Arial" w:hAnsi="Arial" w:cs="Arial"/>
@@ -3145,6 +4657,13 @@
         </w:rPr>
         <w:t xml:space="preserve"> </w:t>
       </w:r>
+    </w:p>
+    <w:p>
+      <w:pPr>
+        <w:rPr>
+          <w:lang w:val="es-US"/>
+        </w:rPr>
+      </w:pPr>
     </w:p>
     <w:tbl>
       <w:tblPr>
@@ -3194,8 +4713,6 @@
                 <w:lang w:val="es-ES" w:eastAsia="es-ES"/>
               </w:rPr>
             </w:pPr>
-            <w:bookmarkStart w:id="5" w:name="_GoBack"/>
-            <w:bookmarkEnd w:id="5"/>
             <w:r>
               <w:rPr>
                 <w:rFonts w:ascii="Arial" w:eastAsia="Times New Roman" w:hAnsi="Arial" w:cs="Arial"/>
@@ -6958,6 +8475,7 @@
     <w:lsdException w:name="HTML Sample" w:semiHidden="1" w:unhideWhenUsed="1"/>
     <w:lsdException w:name="HTML Typewriter" w:semiHidden="1" w:unhideWhenUsed="1"/>
     <w:lsdException w:name="HTML Variable" w:semiHidden="1" w:unhideWhenUsed="1"/>
+    <w:lsdException w:name="Normal Table" w:semiHidden="1" w:unhideWhenUsed="1"/>
     <w:lsdException w:name="annotation subject" w:semiHidden="1" w:unhideWhenUsed="1"/>
     <w:lsdException w:name="No List" w:semiHidden="1" w:unhideWhenUsed="1"/>
     <w:lsdException w:name="Outline List 1" w:semiHidden="1" w:unhideWhenUsed="1"/>
@@ -7001,8 +8519,10 @@
     <w:lsdException w:name="Table Elegant" w:semiHidden="1" w:unhideWhenUsed="1"/>
     <w:lsdException w:name="Table Professional" w:semiHidden="1" w:unhideWhenUsed="1"/>
     <w:lsdException w:name="Table Subtle 1" w:semiHidden="1" w:unhideWhenUsed="1"/>
+    <w:lsdException w:name="Table Subtle 2" w:semiHidden="1" w:unhideWhenUsed="1"/>
     <w:lsdException w:name="Table Web 1" w:semiHidden="1" w:unhideWhenUsed="1"/>
     <w:lsdException w:name="Table Web 2" w:semiHidden="1" w:unhideWhenUsed="1"/>
+    <w:lsdException w:name="Table Web 3" w:semiHidden="1" w:unhideWhenUsed="1"/>
     <w:lsdException w:name="Balloon Text" w:semiHidden="1" w:unhideWhenUsed="1"/>
     <w:lsdException w:name="Table Grid" w:uiPriority="39"/>
     <w:lsdException w:name="Table Theme" w:semiHidden="1" w:unhideWhenUsed="1"/>
@@ -7678,7 +9198,7 @@
 </file>
 
 <file path=customXml/itemProps1.xml><?xml version="1.0" encoding="utf-8"?>
-<ds:datastoreItem xmlns:ds="http://schemas.openxmlformats.org/officeDocument/2006/customXml" ds:itemID="{569FC1AA-2C92-48B7-BD56-166CD672CBAD}">
+<ds:datastoreItem xmlns:ds="http://schemas.openxmlformats.org/officeDocument/2006/customXml" ds:itemID="{0DB85876-AE7E-4AB2-AB10-108E64EDC875}">
   <ds:schemaRefs>
     <ds:schemaRef ds:uri="http://schemas.openxmlformats.org/officeDocument/2006/bibliography"/>
   </ds:schemaRefs>

</xml_diff>